<commit_message>
formais normais falta 3fn
</commit_message>
<xml_diff>
--- a/Game of thrones battles - Esquemas.docx
+++ b/Game of thrones battles - Esquemas.docx
@@ -106,6 +106,32 @@
           <w:rFonts w:ascii="Bahnschrift SemiBold" w:hAnsi="Bahnschrift SemiBold"/>
           <w:sz w:val="24"/>
           <w:szCs w:val="24"/>
+        </w:rPr>
+      </w:pPr>
+    </w:p>
+    <w:p>
+      <w:pPr>
+        <w:rPr>
+          <w:rFonts w:ascii="Bahnschrift SemiBold" w:hAnsi="Bahnschrift SemiBold"/>
+          <w:sz w:val="24"/>
+          <w:szCs w:val="24"/>
+        </w:rPr>
+      </w:pPr>
+      <w:r>
+        <w:rPr>
+          <w:rFonts w:ascii="Bahnschrift SemiBold" w:hAnsi="Bahnschrift SemiBold"/>
+          <w:sz w:val="24"/>
+          <w:szCs w:val="24"/>
+        </w:rPr>
+        <w:t>Esquema NN</w:t>
+      </w:r>
+    </w:p>
+    <w:p>
+      <w:pPr>
+        <w:rPr>
+          <w:rFonts w:ascii="Bahnschrift SemiBold" w:hAnsi="Bahnschrift SemiBold"/>
+          <w:sz w:val="24"/>
+          <w:szCs w:val="24"/>
           <w:lang w:val="en-US"/>
         </w:rPr>
       </w:pPr>
@@ -346,28 +372,251 @@
           <w:szCs w:val="24"/>
           <w:lang w:val="en-US"/>
         </w:rPr>
-        <w:t>, summer, location, regio</w:t>
+        <w:t>, summer, location, region, note</w:t>
+      </w:r>
+      <w:r>
+        <w:rPr>
+          <w:rFonts w:ascii="Bahnschrift SemiBold" w:hAnsi="Bahnschrift SemiBold"/>
+          <w:sz w:val="24"/>
+          <w:szCs w:val="24"/>
+          <w:lang w:val="en-US"/>
+        </w:rPr>
+        <w:t>)</w:t>
+      </w:r>
+    </w:p>
+    <w:p>
+      <w:pPr>
+        <w:rPr>
+          <w:rFonts w:ascii="Bahnschrift SemiBold" w:hAnsi="Bahnschrift SemiBold"/>
+          <w:sz w:val="24"/>
+          <w:szCs w:val="24"/>
+          <w:lang w:val="en-US"/>
+        </w:rPr>
+      </w:pPr>
+    </w:p>
+    <w:p>
+      <w:pPr>
+        <w:rPr>
+          <w:rFonts w:ascii="Bahnschrift SemiBold" w:hAnsi="Bahnschrift SemiBold"/>
+          <w:sz w:val="24"/>
+          <w:szCs w:val="24"/>
+          <w:lang w:val="en-US"/>
+        </w:rPr>
+      </w:pPr>
+      <w:proofErr w:type="spellStart"/>
+      <w:r>
+        <w:rPr>
+          <w:rFonts w:ascii="Bahnschrift SemiBold" w:hAnsi="Bahnschrift SemiBold"/>
+          <w:sz w:val="24"/>
+          <w:szCs w:val="24"/>
+          <w:lang w:val="en-US"/>
+        </w:rPr>
+        <w:t>Esquema</w:t>
+      </w:r>
+      <w:proofErr w:type="spellEnd"/>
+      <w:r>
+        <w:rPr>
+          <w:rFonts w:ascii="Bahnschrift SemiBold" w:hAnsi="Bahnschrift SemiBold"/>
+          <w:sz w:val="24"/>
+          <w:szCs w:val="24"/>
+          <w:lang w:val="en-US"/>
+        </w:rPr>
+        <w:t xml:space="preserve"> 1FN</w:t>
+      </w:r>
+    </w:p>
+    <w:p>
+      <w:pPr>
+        <w:rPr>
+          <w:rFonts w:ascii="Bahnschrift SemiBold" w:hAnsi="Bahnschrift SemiBold"/>
+          <w:sz w:val="24"/>
+          <w:szCs w:val="24"/>
+          <w:lang w:val="en-US"/>
+        </w:rPr>
+      </w:pPr>
+      <w:proofErr w:type="spellStart"/>
+      <w:r>
+        <w:rPr>
+          <w:rFonts w:ascii="Bahnschrift SemiBold" w:hAnsi="Bahnschrift SemiBold"/>
+          <w:sz w:val="24"/>
+          <w:szCs w:val="24"/>
+          <w:lang w:val="en-US"/>
+        </w:rPr>
+        <w:t>Já</w:t>
+      </w:r>
+      <w:proofErr w:type="spellEnd"/>
+      <w:r>
+        <w:rPr>
+          <w:rFonts w:ascii="Bahnschrift SemiBold" w:hAnsi="Bahnschrift SemiBold"/>
+          <w:sz w:val="24"/>
+          <w:szCs w:val="24"/>
+          <w:lang w:val="en-US"/>
+        </w:rPr>
+        <w:t xml:space="preserve"> </w:t>
+      </w:r>
+      <w:proofErr w:type="spellStart"/>
+      <w:r>
+        <w:rPr>
+          <w:rFonts w:ascii="Bahnschrift SemiBold" w:hAnsi="Bahnschrift SemiBold"/>
+          <w:sz w:val="24"/>
+          <w:szCs w:val="24"/>
+          <w:lang w:val="en-US"/>
+        </w:rPr>
+        <w:t>está</w:t>
+      </w:r>
+      <w:proofErr w:type="spellEnd"/>
+      <w:r>
+        <w:rPr>
+          <w:rFonts w:ascii="Bahnschrift SemiBold" w:hAnsi="Bahnschrift SemiBold"/>
+          <w:sz w:val="24"/>
+          <w:szCs w:val="24"/>
+          <w:lang w:val="en-US"/>
+        </w:rPr>
+        <w:t xml:space="preserve"> </w:t>
+      </w:r>
+      <w:proofErr w:type="spellStart"/>
+      <w:proofErr w:type="gramStart"/>
+      <w:r>
+        <w:rPr>
+          <w:rFonts w:ascii="Bahnschrift SemiBold" w:hAnsi="Bahnschrift SemiBold"/>
+          <w:sz w:val="24"/>
+          <w:szCs w:val="24"/>
+          <w:lang w:val="en-US"/>
+        </w:rPr>
+        <w:t>na</w:t>
+      </w:r>
+      <w:proofErr w:type="spellEnd"/>
+      <w:proofErr w:type="gramEnd"/>
+      <w:r>
+        <w:rPr>
+          <w:rFonts w:ascii="Bahnschrift SemiBold" w:hAnsi="Bahnschrift SemiBold"/>
+          <w:sz w:val="24"/>
+          <w:szCs w:val="24"/>
+          <w:lang w:val="en-US"/>
+        </w:rPr>
+        <w:t xml:space="preserve"> 1FN</w:t>
+      </w:r>
+    </w:p>
+    <w:p>
+      <w:pPr>
+        <w:rPr>
+          <w:rFonts w:ascii="Bahnschrift SemiBold" w:hAnsi="Bahnschrift SemiBold"/>
+          <w:sz w:val="24"/>
+          <w:szCs w:val="24"/>
+          <w:lang w:val="en-US"/>
+        </w:rPr>
+      </w:pPr>
+    </w:p>
+    <w:p>
+      <w:pPr>
+        <w:rPr>
+          <w:rFonts w:ascii="Bahnschrift SemiBold" w:hAnsi="Bahnschrift SemiBold"/>
+          <w:sz w:val="24"/>
+          <w:szCs w:val="24"/>
+          <w:lang w:val="en-US"/>
+        </w:rPr>
+      </w:pPr>
+      <w:proofErr w:type="spellStart"/>
+      <w:r>
+        <w:rPr>
+          <w:rFonts w:ascii="Bahnschrift SemiBold" w:hAnsi="Bahnschrift SemiBold"/>
+          <w:sz w:val="24"/>
+          <w:szCs w:val="24"/>
+          <w:lang w:val="en-US"/>
+        </w:rPr>
+        <w:t>Esquema</w:t>
+      </w:r>
+      <w:proofErr w:type="spellEnd"/>
+      <w:r>
+        <w:rPr>
+          <w:rFonts w:ascii="Bahnschrift SemiBold" w:hAnsi="Bahnschrift SemiBold"/>
+          <w:sz w:val="24"/>
+          <w:szCs w:val="24"/>
+          <w:lang w:val="en-US"/>
+        </w:rPr>
+        <w:t xml:space="preserve"> 2FN</w:t>
+      </w:r>
+    </w:p>
+    <w:p>
+      <w:pPr>
+        <w:rPr>
+          <w:rFonts w:ascii="Bahnschrift SemiBold" w:hAnsi="Bahnschrift SemiBold"/>
+          <w:sz w:val="24"/>
+          <w:szCs w:val="24"/>
+          <w:lang w:val="en-US"/>
+        </w:rPr>
+      </w:pPr>
+      <w:proofErr w:type="spellStart"/>
+      <w:r>
+        <w:rPr>
+          <w:rFonts w:ascii="Bahnschrift SemiBold" w:hAnsi="Bahnschrift SemiBold"/>
+          <w:sz w:val="24"/>
+          <w:szCs w:val="24"/>
+          <w:lang w:val="en-US"/>
+        </w:rPr>
+        <w:t>Já</w:t>
+      </w:r>
+      <w:proofErr w:type="spellEnd"/>
+      <w:r>
+        <w:rPr>
+          <w:rFonts w:ascii="Bahnschrift SemiBold" w:hAnsi="Bahnschrift SemiBold"/>
+          <w:sz w:val="24"/>
+          <w:szCs w:val="24"/>
+          <w:lang w:val="en-US"/>
+        </w:rPr>
+        <w:t xml:space="preserve"> </w:t>
+      </w:r>
+      <w:proofErr w:type="spellStart"/>
+      <w:r>
+        <w:rPr>
+          <w:rFonts w:ascii="Bahnschrift SemiBold" w:hAnsi="Bahnschrift SemiBold"/>
+          <w:sz w:val="24"/>
+          <w:szCs w:val="24"/>
+          <w:lang w:val="en-US"/>
+        </w:rPr>
+        <w:t>está</w:t>
+      </w:r>
+      <w:proofErr w:type="spellEnd"/>
+      <w:r>
+        <w:rPr>
+          <w:rFonts w:ascii="Bahnschrift SemiBold" w:hAnsi="Bahnschrift SemiBold"/>
+          <w:sz w:val="24"/>
+          <w:szCs w:val="24"/>
+          <w:lang w:val="en-US"/>
+        </w:rPr>
+        <w:t xml:space="preserve"> </w:t>
+      </w:r>
+      <w:proofErr w:type="spellStart"/>
+      <w:r>
+        <w:rPr>
+          <w:rFonts w:ascii="Bahnschrift SemiBold" w:hAnsi="Bahnschrift SemiBold"/>
+          <w:sz w:val="24"/>
+          <w:szCs w:val="24"/>
+          <w:lang w:val="en-US"/>
+        </w:rPr>
+        <w:t>na</w:t>
+      </w:r>
+      <w:proofErr w:type="spellEnd"/>
+      <w:r>
+        <w:rPr>
+          <w:rFonts w:ascii="Bahnschrift SemiBold" w:hAnsi="Bahnschrift SemiBold"/>
+          <w:sz w:val="24"/>
+          <w:szCs w:val="24"/>
+          <w:lang w:val="en-US"/>
+        </w:rPr>
+        <w:t xml:space="preserve"> 2FN</w:t>
       </w:r>
       <w:bookmarkStart w:id="0" w:name="_GoBack"/>
       <w:bookmarkEnd w:id="0"/>
-      <w:r>
-        <w:rPr>
-          <w:rFonts w:ascii="Bahnschrift" w:hAnsi="Bahnschrift"/>
-          <w:sz w:val="24"/>
-          <w:szCs w:val="24"/>
-          <w:lang w:val="en-US"/>
-        </w:rPr>
-        <w:t>n, note</w:t>
-      </w:r>
-      <w:r>
-        <w:rPr>
-          <w:rFonts w:ascii="Bahnschrift SemiBold" w:hAnsi="Bahnschrift SemiBold"/>
-          <w:sz w:val="24"/>
-          <w:szCs w:val="24"/>
-          <w:lang w:val="en-US"/>
-        </w:rPr>
-        <w:t>)</w:t>
-      </w:r>
+    </w:p>
+    <w:p>
+      <w:pPr>
+        <w:rPr>
+          <w:rFonts w:ascii="Bahnschrift SemiBold" w:hAnsi="Bahnschrift SemiBold"/>
+          <w:sz w:val="24"/>
+          <w:szCs w:val="24"/>
+          <w:lang w:val="en-US"/>
+        </w:rPr>
+      </w:pPr>
     </w:p>
     <w:sectPr>
       <w:pgSz w:w="11906" w:h="16838"/>

</xml_diff>

<commit_message>
modelo na 1fn revisar
</commit_message>
<xml_diff>
--- a/Game of thrones battles - Esquemas.docx
+++ b/Game of thrones battles - Esquemas.docx
@@ -167,524 +167,534 @@
           <w:lang w:val="en-US"/>
         </w:rPr>
       </w:pPr>
+      <w:proofErr w:type="gramStart"/>
+      <w:r>
+        <w:rPr>
+          <w:rFonts w:ascii="Bahnschrift SemiBold" w:hAnsi="Bahnschrift SemiBold"/>
+          <w:sz w:val="24"/>
+          <w:szCs w:val="24"/>
+          <w:lang w:val="en-US"/>
+        </w:rPr>
+        <w:t>b</w:t>
+      </w:r>
+      <w:r>
+        <w:rPr>
+          <w:rFonts w:ascii="Bahnschrift SemiBold" w:hAnsi="Bahnschrift SemiBold"/>
+          <w:sz w:val="24"/>
+          <w:szCs w:val="24"/>
+          <w:lang w:val="en-US"/>
+        </w:rPr>
+        <w:t>attle</w:t>
+      </w:r>
+      <w:r>
+        <w:rPr>
+          <w:rFonts w:ascii="Bahnschrift SemiBold" w:hAnsi="Bahnschrift SemiBold"/>
+          <w:sz w:val="24"/>
+          <w:szCs w:val="24"/>
+          <w:lang w:val="en-US"/>
+        </w:rPr>
+        <w:t>(</w:t>
+      </w:r>
+      <w:proofErr w:type="gramEnd"/>
+      <w:r>
+        <w:rPr>
+          <w:rFonts w:ascii="Bahnschrift SemiBold" w:hAnsi="Bahnschrift SemiBold"/>
+          <w:sz w:val="24"/>
+          <w:szCs w:val="24"/>
+          <w:lang w:val="en-US"/>
+        </w:rPr>
+        <w:t xml:space="preserve">name, year, battle_number, </w:t>
+      </w:r>
+      <w:r>
+        <w:rPr>
+          <w:rFonts w:ascii="Bahnschrift SemiBold" w:hAnsi="Bahnschrift SemiBold"/>
+          <w:sz w:val="24"/>
+          <w:szCs w:val="24"/>
+          <w:lang w:val="en-US"/>
+        </w:rPr>
+        <w:t xml:space="preserve"> </w:t>
+      </w:r>
+      <w:r>
+        <w:rPr>
+          <w:rFonts w:ascii="Bahnschrift SemiBold" w:hAnsi="Bahnschrift SemiBold"/>
+          <w:sz w:val="24"/>
+          <w:szCs w:val="24"/>
+          <w:lang w:val="en-US"/>
+        </w:rPr>
+        <w:t xml:space="preserve">attacker_1, attacker_2, attacker_3, attacker_4, defender_1, defender_2, defender_3, defender_4, attacker_outcome, battle_type, major_death,  major_capture, </w:t>
+      </w:r>
+      <w:r>
+        <w:rPr>
+          <w:rFonts w:ascii="Bahnschrift SemiBold" w:hAnsi="Bahnschrift SemiBold"/>
+          <w:sz w:val="24"/>
+          <w:szCs w:val="24"/>
+          <w:lang w:val="en-US"/>
+        </w:rPr>
+        <w:t>attacker_size, defender_size, note</w:t>
+      </w:r>
+      <w:r>
+        <w:rPr>
+          <w:rFonts w:ascii="Bahnschrift SemiBold" w:hAnsi="Bahnschrift SemiBold"/>
+          <w:sz w:val="24"/>
+          <w:szCs w:val="24"/>
+          <w:lang w:val="en-US"/>
+        </w:rPr>
+        <w:t>)</w:t>
+      </w:r>
+    </w:p>
+    <w:p>
+      <w:pPr>
+        <w:rPr>
+          <w:rFonts w:ascii="Bahnschrift SemiBold" w:hAnsi="Bahnschrift SemiBold"/>
+          <w:sz w:val="24"/>
+          <w:szCs w:val="24"/>
+          <w:lang w:val="en-US"/>
+        </w:rPr>
+      </w:pPr>
+    </w:p>
+    <w:p>
+      <w:pPr>
+        <w:rPr>
+          <w:rFonts w:ascii="Bahnschrift SemiBold" w:hAnsi="Bahnschrift SemiBold"/>
+          <w:sz w:val="24"/>
+          <w:szCs w:val="24"/>
+          <w:lang w:val="en-US"/>
+        </w:rPr>
+      </w:pPr>
+      <w:r>
+        <w:rPr>
+          <w:rFonts w:ascii="Bahnschrift SemiBold" w:hAnsi="Bahnschrift SemiBold"/>
+          <w:sz w:val="24"/>
+          <w:szCs w:val="24"/>
+          <w:lang w:val="en-US"/>
+        </w:rPr>
+        <w:t>attacker_</w:t>
+      </w:r>
+      <w:proofErr w:type="gramStart"/>
+      <w:r>
+        <w:rPr>
+          <w:rFonts w:ascii="Bahnschrift SemiBold" w:hAnsi="Bahnschrift SemiBold"/>
+          <w:sz w:val="24"/>
+          <w:szCs w:val="24"/>
+          <w:lang w:val="en-US"/>
+        </w:rPr>
+        <w:t>king(</w:t>
+      </w:r>
+      <w:proofErr w:type="gramEnd"/>
+      <w:r>
+        <w:rPr>
+          <w:rFonts w:ascii="Bahnschrift SemiBold" w:hAnsi="Bahnschrift SemiBold"/>
+          <w:sz w:val="24"/>
+          <w:szCs w:val="24"/>
+          <w:u w:val="single"/>
+          <w:lang w:val="en-US"/>
+        </w:rPr>
+        <w:t>battle_number</w:t>
+      </w:r>
+      <w:r>
+        <w:rPr>
+          <w:rFonts w:ascii="Bahnschrift SemiBold" w:hAnsi="Bahnschrift SemiBold"/>
+          <w:sz w:val="24"/>
+          <w:szCs w:val="24"/>
+          <w:u w:val="single"/>
+          <w:lang w:val="en-US"/>
+        </w:rPr>
+        <w:t>,</w:t>
+      </w:r>
+      <w:r>
+        <w:rPr>
+          <w:rFonts w:ascii="Bahnschrift SemiBold" w:hAnsi="Bahnschrift SemiBold"/>
+          <w:sz w:val="24"/>
+          <w:szCs w:val="24"/>
+          <w:u w:val="single"/>
+          <w:lang w:val="en-US"/>
+        </w:rPr>
+        <w:t xml:space="preserve"> id_king</w:t>
+      </w:r>
+      <w:r>
+        <w:rPr>
+          <w:rFonts w:ascii="Bahnschrift SemiBold" w:hAnsi="Bahnschrift SemiBold"/>
+          <w:sz w:val="24"/>
+          <w:szCs w:val="24"/>
+          <w:u w:val="single"/>
+          <w:lang w:val="en-US"/>
+        </w:rPr>
+        <w:t xml:space="preserve"> </w:t>
+      </w:r>
+      <w:r>
+        <w:rPr>
+          <w:rFonts w:ascii="Bahnschrift SemiBold" w:hAnsi="Bahnschrift SemiBold"/>
+          <w:sz w:val="24"/>
+          <w:szCs w:val="24"/>
+          <w:u w:val="single"/>
+          <w:lang w:val="en-US"/>
+        </w:rPr>
+        <w:t xml:space="preserve">, </w:t>
+      </w:r>
+      <w:r>
+        <w:rPr>
+          <w:rFonts w:ascii="Bahnschrift SemiBold" w:hAnsi="Bahnschrift SemiBold"/>
+          <w:sz w:val="24"/>
+          <w:szCs w:val="24"/>
+          <w:u w:val="single"/>
+          <w:lang w:val="en-US"/>
+        </w:rPr>
+        <w:t>king_</w:t>
+      </w:r>
+      <w:r>
+        <w:rPr>
+          <w:rFonts w:ascii="Bahnschrift SemiBold" w:hAnsi="Bahnschrift SemiBold"/>
+          <w:sz w:val="24"/>
+          <w:szCs w:val="24"/>
+          <w:lang w:val="en-US"/>
+        </w:rPr>
+        <w:t>name)</w:t>
+      </w:r>
+    </w:p>
+    <w:p>
+      <w:pPr>
+        <w:rPr>
+          <w:rFonts w:ascii="Bahnschrift SemiBold" w:hAnsi="Bahnschrift SemiBold"/>
+          <w:sz w:val="24"/>
+          <w:szCs w:val="24"/>
+          <w:lang w:val="en-US"/>
+        </w:rPr>
+      </w:pPr>
+      <w:r>
+        <w:rPr>
+          <w:rFonts w:ascii="Bahnschrift SemiBold" w:hAnsi="Bahnschrift SemiBold"/>
+          <w:sz w:val="24"/>
+          <w:szCs w:val="24"/>
+          <w:lang w:val="en-US"/>
+        </w:rPr>
+        <w:tab/>
+      </w:r>
+      <w:proofErr w:type="gramStart"/>
+      <w:r>
+        <w:rPr>
+          <w:rFonts w:ascii="Bahnschrift SemiBold" w:hAnsi="Bahnschrift SemiBold"/>
+          <w:sz w:val="24"/>
+          <w:szCs w:val="24"/>
+          <w:u w:val="single"/>
+          <w:lang w:val="en-US"/>
+        </w:rPr>
+        <w:t>battle_number</w:t>
+      </w:r>
+      <w:proofErr w:type="gramEnd"/>
+      <w:r>
+        <w:rPr>
+          <w:rFonts w:ascii="Bahnschrift SemiBold" w:hAnsi="Bahnschrift SemiBold"/>
+          <w:sz w:val="24"/>
+          <w:szCs w:val="24"/>
+          <w:lang w:val="en-US"/>
+        </w:rPr>
+        <w:t xml:space="preserve"> referencia battle</w:t>
+      </w:r>
+    </w:p>
+    <w:p>
+      <w:pPr>
+        <w:rPr>
+          <w:rFonts w:ascii="Bahnschrift SemiBold" w:hAnsi="Bahnschrift SemiBold"/>
+          <w:sz w:val="24"/>
+          <w:szCs w:val="24"/>
+          <w:lang w:val="en-US"/>
+        </w:rPr>
+      </w:pPr>
+      <w:r>
+        <w:rPr>
+          <w:rFonts w:ascii="Bahnschrift SemiBold" w:hAnsi="Bahnschrift SemiBold"/>
+          <w:sz w:val="24"/>
+          <w:szCs w:val="24"/>
+          <w:lang w:val="en-US"/>
+        </w:rPr>
+        <w:t>defender_</w:t>
+      </w:r>
+      <w:proofErr w:type="gramStart"/>
+      <w:r>
+        <w:rPr>
+          <w:rFonts w:ascii="Bahnschrift SemiBold" w:hAnsi="Bahnschrift SemiBold"/>
+          <w:sz w:val="24"/>
+          <w:szCs w:val="24"/>
+          <w:lang w:val="en-US"/>
+        </w:rPr>
+        <w:t>king(</w:t>
+      </w:r>
+      <w:proofErr w:type="gramEnd"/>
+      <w:r>
+        <w:rPr>
+          <w:rFonts w:ascii="Bahnschrift SemiBold" w:hAnsi="Bahnschrift SemiBold"/>
+          <w:sz w:val="24"/>
+          <w:szCs w:val="24"/>
+          <w:u w:val="single"/>
+          <w:lang w:val="en-US"/>
+        </w:rPr>
+        <w:t>battle_number,</w:t>
+      </w:r>
+      <w:r>
+        <w:rPr>
+          <w:rFonts w:ascii="Bahnschrift SemiBold" w:hAnsi="Bahnschrift SemiBold"/>
+          <w:sz w:val="24"/>
+          <w:szCs w:val="24"/>
+          <w:lang w:val="en-US"/>
+        </w:rPr>
+        <w:t xml:space="preserve"> </w:t>
+      </w:r>
+      <w:r>
+        <w:rPr>
+          <w:rFonts w:ascii="Bahnschrift SemiBold" w:hAnsi="Bahnschrift SemiBold"/>
+          <w:sz w:val="24"/>
+          <w:szCs w:val="24"/>
+          <w:lang w:val="en-US"/>
+        </w:rPr>
+        <w:t xml:space="preserve"> </w:t>
+      </w:r>
+      <w:r>
+        <w:rPr>
+          <w:rFonts w:ascii="Bahnschrift SemiBold" w:hAnsi="Bahnschrift SemiBold"/>
+          <w:sz w:val="24"/>
+          <w:szCs w:val="24"/>
+          <w:u w:val="single"/>
+          <w:lang w:val="en-US"/>
+        </w:rPr>
+        <w:t>id_king</w:t>
+      </w:r>
+      <w:r>
+        <w:rPr>
+          <w:rFonts w:ascii="Bahnschrift SemiBold" w:hAnsi="Bahnschrift SemiBold"/>
+          <w:sz w:val="24"/>
+          <w:szCs w:val="24"/>
+          <w:lang w:val="en-US"/>
+        </w:rPr>
+        <w:t xml:space="preserve"> ,</w:t>
+      </w:r>
+      <w:r>
+        <w:rPr>
+          <w:rFonts w:ascii="Bahnschrift SemiBold" w:hAnsi="Bahnschrift SemiBold"/>
+          <w:sz w:val="24"/>
+          <w:szCs w:val="24"/>
+          <w:lang w:val="en-US"/>
+        </w:rPr>
+        <w:t>king_</w:t>
+      </w:r>
+      <w:r>
+        <w:rPr>
+          <w:rFonts w:ascii="Bahnschrift SemiBold" w:hAnsi="Bahnschrift SemiBold"/>
+          <w:sz w:val="24"/>
+          <w:szCs w:val="24"/>
+          <w:lang w:val="en-US"/>
+        </w:rPr>
+        <w:t>name)</w:t>
+      </w:r>
+    </w:p>
+    <w:p>
+      <w:pPr>
+        <w:rPr>
+          <w:rFonts w:ascii="Bahnschrift SemiBold" w:hAnsi="Bahnschrift SemiBold"/>
+          <w:sz w:val="24"/>
+          <w:szCs w:val="24"/>
+          <w:lang w:val="en-US"/>
+        </w:rPr>
+      </w:pPr>
+      <w:r>
+        <w:rPr>
+          <w:rFonts w:ascii="Bahnschrift SemiBold" w:hAnsi="Bahnschrift SemiBold"/>
+          <w:sz w:val="24"/>
+          <w:szCs w:val="24"/>
+          <w:lang w:val="en-US"/>
+        </w:rPr>
+        <w:tab/>
+      </w:r>
+      <w:proofErr w:type="gramStart"/>
+      <w:r>
+        <w:rPr>
+          <w:rFonts w:ascii="Bahnschrift SemiBold" w:hAnsi="Bahnschrift SemiBold"/>
+          <w:sz w:val="24"/>
+          <w:szCs w:val="24"/>
+          <w:u w:val="single"/>
+          <w:lang w:val="en-US"/>
+        </w:rPr>
+        <w:t>battle_number</w:t>
+      </w:r>
+      <w:proofErr w:type="gramEnd"/>
+      <w:r>
+        <w:rPr>
+          <w:rFonts w:ascii="Bahnschrift SemiBold" w:hAnsi="Bahnschrift SemiBold"/>
+          <w:sz w:val="24"/>
+          <w:szCs w:val="24"/>
+          <w:lang w:val="en-US"/>
+        </w:rPr>
+        <w:t xml:space="preserve"> referencia battle</w:t>
+      </w:r>
+    </w:p>
+    <w:p>
+      <w:pPr>
+        <w:rPr>
+          <w:rFonts w:ascii="Bahnschrift SemiBold" w:hAnsi="Bahnschrift SemiBold"/>
+          <w:sz w:val="24"/>
+          <w:szCs w:val="24"/>
+          <w:lang w:val="en-US"/>
+        </w:rPr>
+      </w:pPr>
+      <w:r>
+        <w:rPr>
+          <w:rFonts w:ascii="Bahnschrift SemiBold" w:hAnsi="Bahnschrift SemiBold"/>
+          <w:sz w:val="24"/>
+          <w:szCs w:val="24"/>
+          <w:lang w:val="en-US"/>
+        </w:rPr>
+        <w:t>attacker_</w:t>
+      </w:r>
+      <w:proofErr w:type="gramStart"/>
+      <w:r>
+        <w:rPr>
+          <w:rFonts w:ascii="Bahnschrift SemiBold" w:hAnsi="Bahnschrift SemiBold"/>
+          <w:sz w:val="24"/>
+          <w:szCs w:val="24"/>
+          <w:lang w:val="en-US"/>
+        </w:rPr>
+        <w:t>commander(</w:t>
+      </w:r>
+      <w:proofErr w:type="gramEnd"/>
+      <w:r>
+        <w:rPr>
+          <w:rFonts w:ascii="Bahnschrift SemiBold" w:hAnsi="Bahnschrift SemiBold"/>
+          <w:sz w:val="24"/>
+          <w:szCs w:val="24"/>
+          <w:u w:val="single"/>
+          <w:lang w:val="en-US"/>
+        </w:rPr>
+        <w:t>battle_number, id_commander</w:t>
+      </w:r>
+      <w:r>
+        <w:rPr>
+          <w:rFonts w:ascii="Bahnschrift SemiBold" w:hAnsi="Bahnschrift SemiBold"/>
+          <w:sz w:val="24"/>
+          <w:szCs w:val="24"/>
+          <w:lang w:val="en-US"/>
+        </w:rPr>
+        <w:t>, commander_name)</w:t>
+      </w:r>
+    </w:p>
+    <w:p>
+      <w:pPr>
+        <w:rPr>
+          <w:rFonts w:ascii="Bahnschrift SemiBold" w:hAnsi="Bahnschrift SemiBold"/>
+          <w:sz w:val="24"/>
+          <w:szCs w:val="24"/>
+          <w:lang w:val="en-US"/>
+        </w:rPr>
+      </w:pPr>
+      <w:r>
+        <w:rPr>
+          <w:rFonts w:ascii="Bahnschrift SemiBold" w:hAnsi="Bahnschrift SemiBold"/>
+          <w:sz w:val="24"/>
+          <w:szCs w:val="24"/>
+          <w:lang w:val="en-US"/>
+        </w:rPr>
+        <w:tab/>
+      </w:r>
+      <w:proofErr w:type="gramStart"/>
+      <w:r>
+        <w:rPr>
+          <w:rFonts w:ascii="Bahnschrift SemiBold" w:hAnsi="Bahnschrift SemiBold"/>
+          <w:sz w:val="24"/>
+          <w:szCs w:val="24"/>
+          <w:u w:val="single"/>
+          <w:lang w:val="en-US"/>
+        </w:rPr>
+        <w:t>battle_number</w:t>
+      </w:r>
+      <w:proofErr w:type="gramEnd"/>
+      <w:r>
+        <w:rPr>
+          <w:rFonts w:ascii="Bahnschrift SemiBold" w:hAnsi="Bahnschrift SemiBold"/>
+          <w:sz w:val="24"/>
+          <w:szCs w:val="24"/>
+          <w:u w:val="single"/>
+          <w:lang w:val="en-US"/>
+        </w:rPr>
+        <w:t xml:space="preserve"> </w:t>
+      </w:r>
+      <w:r>
+        <w:rPr>
+          <w:rFonts w:ascii="Bahnschrift SemiBold" w:hAnsi="Bahnschrift SemiBold"/>
+          <w:sz w:val="24"/>
+          <w:szCs w:val="24"/>
+          <w:lang w:val="en-US"/>
+        </w:rPr>
+        <w:t>referencia battle</w:t>
+      </w:r>
+    </w:p>
+    <w:p>
+      <w:pPr>
+        <w:rPr>
+          <w:rFonts w:ascii="Bahnschrift SemiBold" w:hAnsi="Bahnschrift SemiBold"/>
+          <w:sz w:val="24"/>
+          <w:szCs w:val="24"/>
+          <w:lang w:val="en-US"/>
+        </w:rPr>
+      </w:pPr>
+      <w:r>
+        <w:rPr>
+          <w:rFonts w:ascii="Bahnschrift SemiBold" w:hAnsi="Bahnschrift SemiBold"/>
+          <w:sz w:val="24"/>
+          <w:szCs w:val="24"/>
+          <w:lang w:val="en-US"/>
+        </w:rPr>
+        <w:t>defender_</w:t>
+      </w:r>
+      <w:proofErr w:type="gramStart"/>
+      <w:r>
+        <w:rPr>
+          <w:rFonts w:ascii="Bahnschrift SemiBold" w:hAnsi="Bahnschrift SemiBold"/>
+          <w:sz w:val="24"/>
+          <w:szCs w:val="24"/>
+          <w:lang w:val="en-US"/>
+        </w:rPr>
+        <w:t>commander(</w:t>
+      </w:r>
+      <w:proofErr w:type="gramEnd"/>
+      <w:r>
+        <w:rPr>
+          <w:rFonts w:ascii="Bahnschrift SemiBold" w:hAnsi="Bahnschrift SemiBold"/>
+          <w:sz w:val="24"/>
+          <w:szCs w:val="24"/>
+          <w:u w:val="single"/>
+          <w:lang w:val="en-US"/>
+        </w:rPr>
+        <w:t>battle_number, id_commander</w:t>
+      </w:r>
+      <w:r>
+        <w:rPr>
+          <w:rFonts w:ascii="Bahnschrift SemiBold" w:hAnsi="Bahnschrift SemiBold"/>
+          <w:sz w:val="24"/>
+          <w:szCs w:val="24"/>
+          <w:lang w:val="en-US"/>
+        </w:rPr>
+        <w:t>, commander_name)</w:t>
+      </w:r>
+    </w:p>
+    <w:p>
+      <w:pPr>
+        <w:rPr>
+          <w:rFonts w:ascii="Bahnschrift SemiBold" w:hAnsi="Bahnschrift SemiBold"/>
+          <w:sz w:val="24"/>
+          <w:szCs w:val="24"/>
+          <w:lang w:val="en-US"/>
+        </w:rPr>
+      </w:pPr>
+      <w:r>
+        <w:rPr>
+          <w:rFonts w:ascii="Bahnschrift SemiBold" w:hAnsi="Bahnschrift SemiBold"/>
+          <w:sz w:val="24"/>
+          <w:szCs w:val="24"/>
+          <w:lang w:val="en-US"/>
+        </w:rPr>
+        <w:tab/>
+        <w:t>battle_number referencia battle</w:t>
+      </w:r>
       <w:bookmarkStart w:id="0" w:name="_GoBack"/>
-      <w:proofErr w:type="gramStart"/>
-      <w:r>
-        <w:rPr>
-          <w:rFonts w:ascii="Bahnschrift SemiBold" w:hAnsi="Bahnschrift SemiBold"/>
-          <w:sz w:val="24"/>
-          <w:szCs w:val="24"/>
-          <w:lang w:val="en-US"/>
-        </w:rPr>
-        <w:t>b</w:t>
-      </w:r>
-      <w:r>
-        <w:rPr>
-          <w:rFonts w:ascii="Bahnschrift SemiBold" w:hAnsi="Bahnschrift SemiBold"/>
-          <w:sz w:val="24"/>
-          <w:szCs w:val="24"/>
-          <w:lang w:val="en-US"/>
-        </w:rPr>
-        <w:t>attle</w:t>
-      </w:r>
-      <w:r>
-        <w:rPr>
-          <w:rFonts w:ascii="Bahnschrift SemiBold" w:hAnsi="Bahnschrift SemiBold"/>
-          <w:sz w:val="24"/>
-          <w:szCs w:val="24"/>
-          <w:lang w:val="en-US"/>
-        </w:rPr>
-        <w:t>(</w:t>
-      </w:r>
-      <w:proofErr w:type="gramEnd"/>
-      <w:r>
-        <w:rPr>
-          <w:rFonts w:ascii="Bahnschrift SemiBold" w:hAnsi="Bahnschrift SemiBold"/>
-          <w:sz w:val="24"/>
-          <w:szCs w:val="24"/>
-          <w:lang w:val="en-US"/>
-        </w:rPr>
-        <w:t xml:space="preserve">name, year, battle_number, </w:t>
-      </w:r>
-      <w:r>
-        <w:rPr>
-          <w:rFonts w:ascii="Bahnschrift SemiBold" w:hAnsi="Bahnschrift SemiBold"/>
-          <w:sz w:val="24"/>
-          <w:szCs w:val="24"/>
-          <w:lang w:val="en-US"/>
-        </w:rPr>
-        <w:t xml:space="preserve"> </w:t>
-      </w:r>
-      <w:r>
-        <w:rPr>
-          <w:rFonts w:ascii="Bahnschrift SemiBold" w:hAnsi="Bahnschrift SemiBold"/>
-          <w:sz w:val="24"/>
-          <w:szCs w:val="24"/>
-          <w:lang w:val="en-US"/>
-        </w:rPr>
-        <w:t xml:space="preserve">attacker_1, attacker_2, attacker_3, attacker_4, defender_1, defender_2, defender_3, defender_4, attacker_outcome, battle_type, major_death,  major_capture, </w:t>
-      </w:r>
-      <w:r>
-        <w:rPr>
-          <w:rFonts w:ascii="Bahnschrift SemiBold" w:hAnsi="Bahnschrift SemiBold"/>
-          <w:sz w:val="24"/>
-          <w:szCs w:val="24"/>
-          <w:lang w:val="en-US"/>
-        </w:rPr>
-        <w:t>attacker_size, defender_size, note</w:t>
-      </w:r>
-      <w:r>
-        <w:rPr>
-          <w:rFonts w:ascii="Bahnschrift SemiBold" w:hAnsi="Bahnschrift SemiBold"/>
-          <w:sz w:val="24"/>
-          <w:szCs w:val="24"/>
-          <w:lang w:val="en-US"/>
-        </w:rPr>
-        <w:t>)</w:t>
-      </w:r>
-    </w:p>
-    <w:p>
-      <w:pPr>
-        <w:rPr>
-          <w:rFonts w:ascii="Bahnschrift SemiBold" w:hAnsi="Bahnschrift SemiBold"/>
-          <w:sz w:val="24"/>
-          <w:szCs w:val="24"/>
-          <w:lang w:val="en-US"/>
-        </w:rPr>
-      </w:pPr>
-    </w:p>
-    <w:p>
-      <w:pPr>
-        <w:rPr>
-          <w:rFonts w:ascii="Bahnschrift SemiBold" w:hAnsi="Bahnschrift SemiBold"/>
-          <w:sz w:val="24"/>
-          <w:szCs w:val="24"/>
-          <w:lang w:val="en-US"/>
-        </w:rPr>
-      </w:pPr>
-      <w:r>
-        <w:rPr>
-          <w:rFonts w:ascii="Bahnschrift SemiBold" w:hAnsi="Bahnschrift SemiBold"/>
-          <w:sz w:val="24"/>
-          <w:szCs w:val="24"/>
-          <w:lang w:val="en-US"/>
-        </w:rPr>
-        <w:t>attacker_</w:t>
-      </w:r>
-      <w:proofErr w:type="gramStart"/>
-      <w:r>
-        <w:rPr>
-          <w:rFonts w:ascii="Bahnschrift SemiBold" w:hAnsi="Bahnschrift SemiBold"/>
-          <w:sz w:val="24"/>
-          <w:szCs w:val="24"/>
-          <w:lang w:val="en-US"/>
-        </w:rPr>
-        <w:t>king(</w:t>
-      </w:r>
-      <w:proofErr w:type="gramEnd"/>
-      <w:r>
-        <w:rPr>
-          <w:rFonts w:ascii="Bahnschrift SemiBold" w:hAnsi="Bahnschrift SemiBold"/>
-          <w:sz w:val="24"/>
-          <w:szCs w:val="24"/>
-          <w:u w:val="single"/>
-          <w:lang w:val="en-US"/>
-        </w:rPr>
-        <w:t>battle_number</w:t>
-      </w:r>
-      <w:r>
-        <w:rPr>
-          <w:rFonts w:ascii="Bahnschrift SemiBold" w:hAnsi="Bahnschrift SemiBold"/>
-          <w:sz w:val="24"/>
-          <w:szCs w:val="24"/>
-          <w:u w:val="single"/>
-          <w:lang w:val="en-US"/>
-        </w:rPr>
-        <w:t>,</w:t>
-      </w:r>
-      <w:r>
-        <w:rPr>
-          <w:rFonts w:ascii="Bahnschrift SemiBold" w:hAnsi="Bahnschrift SemiBold"/>
-          <w:sz w:val="24"/>
-          <w:szCs w:val="24"/>
-          <w:u w:val="single"/>
-          <w:lang w:val="en-US"/>
-        </w:rPr>
-        <w:t xml:space="preserve"> id_king</w:t>
-      </w:r>
-      <w:r>
-        <w:rPr>
-          <w:rFonts w:ascii="Bahnschrift SemiBold" w:hAnsi="Bahnschrift SemiBold"/>
-          <w:sz w:val="24"/>
-          <w:szCs w:val="24"/>
-          <w:u w:val="single"/>
-          <w:lang w:val="en-US"/>
-        </w:rPr>
-        <w:t xml:space="preserve"> </w:t>
-      </w:r>
-      <w:r>
-        <w:rPr>
-          <w:rFonts w:ascii="Bahnschrift SemiBold" w:hAnsi="Bahnschrift SemiBold"/>
-          <w:sz w:val="24"/>
-          <w:szCs w:val="24"/>
-          <w:u w:val="single"/>
-          <w:lang w:val="en-US"/>
-        </w:rPr>
-        <w:t xml:space="preserve">, </w:t>
-      </w:r>
-      <w:r>
-        <w:rPr>
-          <w:rFonts w:ascii="Bahnschrift SemiBold" w:hAnsi="Bahnschrift SemiBold"/>
-          <w:sz w:val="24"/>
-          <w:szCs w:val="24"/>
-          <w:u w:val="single"/>
-          <w:lang w:val="en-US"/>
-        </w:rPr>
-        <w:t>king_</w:t>
-      </w:r>
-      <w:r>
-        <w:rPr>
-          <w:rFonts w:ascii="Bahnschrift SemiBold" w:hAnsi="Bahnschrift SemiBold"/>
-          <w:sz w:val="24"/>
-          <w:szCs w:val="24"/>
-          <w:lang w:val="en-US"/>
-        </w:rPr>
-        <w:t>name)</w:t>
-      </w:r>
-    </w:p>
-    <w:p>
-      <w:pPr>
-        <w:rPr>
-          <w:rFonts w:ascii="Bahnschrift SemiBold" w:hAnsi="Bahnschrift SemiBold"/>
-          <w:sz w:val="24"/>
-          <w:szCs w:val="24"/>
-          <w:lang w:val="en-US"/>
-        </w:rPr>
-      </w:pPr>
-      <w:r>
-        <w:rPr>
-          <w:rFonts w:ascii="Bahnschrift SemiBold" w:hAnsi="Bahnschrift SemiBold"/>
-          <w:sz w:val="24"/>
-          <w:szCs w:val="24"/>
-          <w:lang w:val="en-US"/>
-        </w:rPr>
-        <w:tab/>
-      </w:r>
-      <w:proofErr w:type="gramStart"/>
-      <w:r>
-        <w:rPr>
-          <w:rFonts w:ascii="Bahnschrift SemiBold" w:hAnsi="Bahnschrift SemiBold"/>
-          <w:sz w:val="24"/>
-          <w:szCs w:val="24"/>
-          <w:u w:val="single"/>
-          <w:lang w:val="en-US"/>
-        </w:rPr>
-        <w:t>battle_number</w:t>
-      </w:r>
-      <w:proofErr w:type="gramEnd"/>
-      <w:r>
-        <w:rPr>
-          <w:rFonts w:ascii="Bahnschrift SemiBold" w:hAnsi="Bahnschrift SemiBold"/>
-          <w:sz w:val="24"/>
-          <w:szCs w:val="24"/>
-          <w:lang w:val="en-US"/>
-        </w:rPr>
-        <w:t xml:space="preserve"> referencia battle</w:t>
-      </w:r>
-    </w:p>
-    <w:p>
-      <w:pPr>
-        <w:rPr>
-          <w:rFonts w:ascii="Bahnschrift SemiBold" w:hAnsi="Bahnschrift SemiBold"/>
-          <w:sz w:val="24"/>
-          <w:szCs w:val="24"/>
-          <w:lang w:val="en-US"/>
-        </w:rPr>
-      </w:pPr>
-      <w:r>
-        <w:rPr>
-          <w:rFonts w:ascii="Bahnschrift SemiBold" w:hAnsi="Bahnschrift SemiBold"/>
-          <w:sz w:val="24"/>
-          <w:szCs w:val="24"/>
-          <w:lang w:val="en-US"/>
-        </w:rPr>
-        <w:t>defender_</w:t>
-      </w:r>
-      <w:proofErr w:type="gramStart"/>
-      <w:r>
-        <w:rPr>
-          <w:rFonts w:ascii="Bahnschrift SemiBold" w:hAnsi="Bahnschrift SemiBold"/>
-          <w:sz w:val="24"/>
-          <w:szCs w:val="24"/>
-          <w:lang w:val="en-US"/>
-        </w:rPr>
-        <w:t>king(</w:t>
-      </w:r>
-      <w:proofErr w:type="gramEnd"/>
-      <w:r>
-        <w:rPr>
-          <w:rFonts w:ascii="Bahnschrift SemiBold" w:hAnsi="Bahnschrift SemiBold"/>
-          <w:sz w:val="24"/>
-          <w:szCs w:val="24"/>
-          <w:u w:val="single"/>
-          <w:lang w:val="en-US"/>
-        </w:rPr>
-        <w:t>battle_number,</w:t>
-      </w:r>
-      <w:r>
-        <w:rPr>
-          <w:rFonts w:ascii="Bahnschrift SemiBold" w:hAnsi="Bahnschrift SemiBold"/>
-          <w:sz w:val="24"/>
-          <w:szCs w:val="24"/>
-          <w:lang w:val="en-US"/>
-        </w:rPr>
-        <w:t xml:space="preserve"> </w:t>
-      </w:r>
-      <w:r>
-        <w:rPr>
-          <w:rFonts w:ascii="Bahnschrift SemiBold" w:hAnsi="Bahnschrift SemiBold"/>
-          <w:sz w:val="24"/>
-          <w:szCs w:val="24"/>
-          <w:lang w:val="en-US"/>
-        </w:rPr>
-        <w:t xml:space="preserve"> </w:t>
-      </w:r>
-      <w:r>
-        <w:rPr>
-          <w:rFonts w:ascii="Bahnschrift SemiBold" w:hAnsi="Bahnschrift SemiBold"/>
-          <w:sz w:val="24"/>
-          <w:szCs w:val="24"/>
-          <w:u w:val="single"/>
-          <w:lang w:val="en-US"/>
-        </w:rPr>
-        <w:t>id_king</w:t>
-      </w:r>
-      <w:r>
-        <w:rPr>
-          <w:rFonts w:ascii="Bahnschrift SemiBold" w:hAnsi="Bahnschrift SemiBold"/>
-          <w:sz w:val="24"/>
-          <w:szCs w:val="24"/>
-          <w:lang w:val="en-US"/>
-        </w:rPr>
-        <w:t xml:space="preserve"> ,</w:t>
-      </w:r>
-      <w:r>
-        <w:rPr>
-          <w:rFonts w:ascii="Bahnschrift SemiBold" w:hAnsi="Bahnschrift SemiBold"/>
-          <w:sz w:val="24"/>
-          <w:szCs w:val="24"/>
-          <w:lang w:val="en-US"/>
-        </w:rPr>
-        <w:t>king_</w:t>
-      </w:r>
-      <w:r>
-        <w:rPr>
-          <w:rFonts w:ascii="Bahnschrift SemiBold" w:hAnsi="Bahnschrift SemiBold"/>
-          <w:sz w:val="24"/>
-          <w:szCs w:val="24"/>
-          <w:lang w:val="en-US"/>
-        </w:rPr>
-        <w:t>name)</w:t>
-      </w:r>
-    </w:p>
-    <w:p>
-      <w:pPr>
-        <w:rPr>
-          <w:rFonts w:ascii="Bahnschrift SemiBold" w:hAnsi="Bahnschrift SemiBold"/>
-          <w:sz w:val="24"/>
-          <w:szCs w:val="24"/>
-          <w:lang w:val="en-US"/>
-        </w:rPr>
-      </w:pPr>
-      <w:r>
-        <w:rPr>
-          <w:rFonts w:ascii="Bahnschrift SemiBold" w:hAnsi="Bahnschrift SemiBold"/>
-          <w:sz w:val="24"/>
-          <w:szCs w:val="24"/>
-          <w:lang w:val="en-US"/>
-        </w:rPr>
-        <w:tab/>
-      </w:r>
-      <w:proofErr w:type="gramStart"/>
-      <w:r>
-        <w:rPr>
-          <w:rFonts w:ascii="Bahnschrift SemiBold" w:hAnsi="Bahnschrift SemiBold"/>
-          <w:sz w:val="24"/>
-          <w:szCs w:val="24"/>
-          <w:u w:val="single"/>
-          <w:lang w:val="en-US"/>
-        </w:rPr>
-        <w:t>battle_number</w:t>
-      </w:r>
-      <w:proofErr w:type="gramEnd"/>
-      <w:r>
-        <w:rPr>
-          <w:rFonts w:ascii="Bahnschrift SemiBold" w:hAnsi="Bahnschrift SemiBold"/>
-          <w:sz w:val="24"/>
-          <w:szCs w:val="24"/>
-          <w:lang w:val="en-US"/>
-        </w:rPr>
-        <w:t xml:space="preserve"> referencia battle</w:t>
-      </w:r>
-    </w:p>
-    <w:p>
-      <w:pPr>
-        <w:rPr>
-          <w:rFonts w:ascii="Bahnschrift SemiBold" w:hAnsi="Bahnschrift SemiBold"/>
-          <w:sz w:val="24"/>
-          <w:szCs w:val="24"/>
-          <w:lang w:val="en-US"/>
-        </w:rPr>
-      </w:pPr>
-      <w:r>
-        <w:rPr>
-          <w:rFonts w:ascii="Bahnschrift SemiBold" w:hAnsi="Bahnschrift SemiBold"/>
-          <w:sz w:val="24"/>
-          <w:szCs w:val="24"/>
-          <w:lang w:val="en-US"/>
-        </w:rPr>
-        <w:t>attacker_</w:t>
-      </w:r>
-      <w:proofErr w:type="gramStart"/>
-      <w:r>
-        <w:rPr>
-          <w:rFonts w:ascii="Bahnschrift SemiBold" w:hAnsi="Bahnschrift SemiBold"/>
-          <w:sz w:val="24"/>
-          <w:szCs w:val="24"/>
-          <w:lang w:val="en-US"/>
-        </w:rPr>
-        <w:t>commander(</w:t>
-      </w:r>
-      <w:proofErr w:type="gramEnd"/>
-      <w:r>
-        <w:rPr>
-          <w:rFonts w:ascii="Bahnschrift SemiBold" w:hAnsi="Bahnschrift SemiBold"/>
-          <w:sz w:val="24"/>
-          <w:szCs w:val="24"/>
-          <w:u w:val="single"/>
-          <w:lang w:val="en-US"/>
-        </w:rPr>
-        <w:t>battle_number, id_commander</w:t>
-      </w:r>
-      <w:r>
-        <w:rPr>
-          <w:rFonts w:ascii="Bahnschrift SemiBold" w:hAnsi="Bahnschrift SemiBold"/>
-          <w:sz w:val="24"/>
-          <w:szCs w:val="24"/>
-          <w:lang w:val="en-US"/>
-        </w:rPr>
-        <w:t>, commander_name)</w:t>
-      </w:r>
-    </w:p>
-    <w:p>
-      <w:pPr>
-        <w:rPr>
-          <w:rFonts w:ascii="Bahnschrift SemiBold" w:hAnsi="Bahnschrift SemiBold"/>
-          <w:sz w:val="24"/>
-          <w:szCs w:val="24"/>
-          <w:lang w:val="en-US"/>
-        </w:rPr>
-      </w:pPr>
-      <w:r>
-        <w:rPr>
-          <w:rFonts w:ascii="Bahnschrift SemiBold" w:hAnsi="Bahnschrift SemiBold"/>
-          <w:sz w:val="24"/>
-          <w:szCs w:val="24"/>
-          <w:lang w:val="en-US"/>
-        </w:rPr>
-        <w:tab/>
-      </w:r>
-      <w:proofErr w:type="gramStart"/>
-      <w:r>
-        <w:rPr>
-          <w:rFonts w:ascii="Bahnschrift SemiBold" w:hAnsi="Bahnschrift SemiBold"/>
-          <w:sz w:val="24"/>
-          <w:szCs w:val="24"/>
-          <w:u w:val="single"/>
-          <w:lang w:val="en-US"/>
-        </w:rPr>
-        <w:t>battle_number</w:t>
-      </w:r>
-      <w:proofErr w:type="gramEnd"/>
-      <w:r>
-        <w:rPr>
-          <w:rFonts w:ascii="Bahnschrift SemiBold" w:hAnsi="Bahnschrift SemiBold"/>
-          <w:sz w:val="24"/>
-          <w:szCs w:val="24"/>
-          <w:u w:val="single"/>
-          <w:lang w:val="en-US"/>
-        </w:rPr>
-        <w:t xml:space="preserve"> </w:t>
-      </w:r>
-      <w:r>
-        <w:rPr>
-          <w:rFonts w:ascii="Bahnschrift SemiBold" w:hAnsi="Bahnschrift SemiBold"/>
-          <w:sz w:val="24"/>
-          <w:szCs w:val="24"/>
-          <w:lang w:val="en-US"/>
-        </w:rPr>
-        <w:t>referencia battle</w:t>
-      </w:r>
-    </w:p>
-    <w:p>
-      <w:pPr>
-        <w:rPr>
-          <w:rFonts w:ascii="Bahnschrift SemiBold" w:hAnsi="Bahnschrift SemiBold"/>
-          <w:sz w:val="24"/>
-          <w:szCs w:val="24"/>
-          <w:lang w:val="en-US"/>
-        </w:rPr>
-      </w:pPr>
-      <w:r>
-        <w:rPr>
-          <w:rFonts w:ascii="Bahnschrift SemiBold" w:hAnsi="Bahnschrift SemiBold"/>
-          <w:sz w:val="24"/>
-          <w:szCs w:val="24"/>
-          <w:lang w:val="en-US"/>
-        </w:rPr>
-        <w:t>defender_</w:t>
-      </w:r>
-      <w:proofErr w:type="gramStart"/>
-      <w:r>
-        <w:rPr>
-          <w:rFonts w:ascii="Bahnschrift SemiBold" w:hAnsi="Bahnschrift SemiBold"/>
-          <w:sz w:val="24"/>
-          <w:szCs w:val="24"/>
-          <w:lang w:val="en-US"/>
-        </w:rPr>
-        <w:t>commander(</w:t>
-      </w:r>
-      <w:proofErr w:type="gramEnd"/>
-      <w:r>
-        <w:rPr>
-          <w:rFonts w:ascii="Bahnschrift SemiBold" w:hAnsi="Bahnschrift SemiBold"/>
-          <w:sz w:val="24"/>
-          <w:szCs w:val="24"/>
-          <w:u w:val="single"/>
-          <w:lang w:val="en-US"/>
-        </w:rPr>
-        <w:t>battle_number, id_commander</w:t>
-      </w:r>
-      <w:r>
-        <w:rPr>
-          <w:rFonts w:ascii="Bahnschrift SemiBold" w:hAnsi="Bahnschrift SemiBold"/>
-          <w:sz w:val="24"/>
-          <w:szCs w:val="24"/>
-          <w:lang w:val="en-US"/>
-        </w:rPr>
-        <w:t>, commander_name)</w:t>
-      </w:r>
-    </w:p>
-    <w:bookmarkEnd w:id="0"/>
-    <w:p>
-      <w:pPr>
-        <w:rPr>
-          <w:rFonts w:ascii="Bahnschrift SemiBold" w:hAnsi="Bahnschrift SemiBold"/>
-          <w:sz w:val="24"/>
-          <w:szCs w:val="24"/>
-          <w:lang w:val="en-US"/>
-        </w:rPr>
-      </w:pPr>
+      <w:bookmarkEnd w:id="0"/>
     </w:p>
     <w:p>
       <w:pPr>

</xml_diff>

<commit_message>
um monte de alterações
</commit_message>
<xml_diff>
--- a/Game of thrones battles - Esquemas.docx
+++ b/Game of thrones battles - Esquemas.docx
@@ -161,53 +161,44 @@
     <w:p>
       <w:pPr>
         <w:rPr>
-          <w:rFonts w:ascii="Bahnschrift SemiBold" w:hAnsi="Bahnschrift SemiBold"/>
-          <w:sz w:val="24"/>
-          <w:szCs w:val="24"/>
-          <w:lang w:val="en-US"/>
-        </w:rPr>
-      </w:pPr>
-      <w:proofErr w:type="gramStart"/>
-      <w:r>
-        <w:rPr>
-          <w:rFonts w:ascii="Bahnschrift SemiBold" w:hAnsi="Bahnschrift SemiBold"/>
-          <w:sz w:val="24"/>
-          <w:szCs w:val="24"/>
-          <w:lang w:val="en-US"/>
-        </w:rPr>
-        <w:t>b</w:t>
-      </w:r>
-      <w:r>
-        <w:rPr>
-          <w:rFonts w:ascii="Bahnschrift SemiBold" w:hAnsi="Bahnschrift SemiBold"/>
-          <w:sz w:val="24"/>
-          <w:szCs w:val="24"/>
-          <w:lang w:val="en-US"/>
-        </w:rPr>
-        <w:t>attle</w:t>
-      </w:r>
-      <w:r>
-        <w:rPr>
-          <w:rFonts w:ascii="Bahnschrift SemiBold" w:hAnsi="Bahnschrift SemiBold"/>
-          <w:sz w:val="24"/>
-          <w:szCs w:val="24"/>
-          <w:lang w:val="en-US"/>
-        </w:rPr>
-        <w:t>(</w:t>
-      </w:r>
-      <w:proofErr w:type="gramEnd"/>
-      <w:r>
-        <w:rPr>
-          <w:rFonts w:ascii="Bahnschrift SemiBold" w:hAnsi="Bahnschrift SemiBold"/>
-          <w:sz w:val="24"/>
-          <w:szCs w:val="24"/>
-          <w:lang w:val="en-US"/>
-        </w:rPr>
-        <w:t xml:space="preserve">name, year, battle_number, </w:t>
-      </w:r>
-      <w:r>
-        <w:rPr>
-          <w:rFonts w:ascii="Bahnschrift SemiBold" w:hAnsi="Bahnschrift SemiBold"/>
+          <w:rFonts w:ascii="Bahnschrift Light" w:hAnsi="Bahnschrift Light"/>
+          <w:sz w:val="24"/>
+          <w:szCs w:val="24"/>
+          <w:lang w:val="en-US"/>
+        </w:rPr>
+      </w:pPr>
+      <w:r>
+        <w:rPr>
+          <w:rFonts w:ascii="Bahnschrift Light" w:hAnsi="Bahnschrift Light"/>
+          <w:sz w:val="24"/>
+          <w:szCs w:val="24"/>
+          <w:lang w:val="en-US"/>
+        </w:rPr>
+        <w:t xml:space="preserve">battle(name, year, </w:t>
+      </w:r>
+      <w:r>
+        <w:rPr>
+          <w:rFonts w:ascii="Bahnschrift Light" w:hAnsi="Bahnschrift Light"/>
+          <w:b/>
+          <w:sz w:val="24"/>
+          <w:szCs w:val="24"/>
+          <w:u w:val="single"/>
+          <w:lang w:val="en-US"/>
+        </w:rPr>
+        <w:t>battle_number</w:t>
+      </w:r>
+      <w:r>
+        <w:rPr>
+          <w:rFonts w:ascii="Bahnschrift Light" w:hAnsi="Bahnschrift Light"/>
+          <w:sz w:val="24"/>
+          <w:szCs w:val="24"/>
+          <w:lang w:val="en-US"/>
+        </w:rPr>
+        <w:t xml:space="preserve">, </w:t>
+      </w:r>
+      <w:r>
+        <w:rPr>
+          <w:rFonts w:ascii="Bahnschrift Light" w:hAnsi="Bahnschrift Light"/>
           <w:sz w:val="24"/>
           <w:szCs w:val="24"/>
           <w:lang w:val="en-US"/>
@@ -216,7 +207,7 @@
       </w:r>
       <w:r>
         <w:rPr>
-          <w:rFonts w:ascii="Bahnschrift SemiBold" w:hAnsi="Bahnschrift SemiBold"/>
+          <w:rFonts w:ascii="Bahnschrift Light" w:hAnsi="Bahnschrift Light"/>
           <w:sz w:val="24"/>
           <w:szCs w:val="24"/>
           <w:lang w:val="en-US"/>
@@ -225,7 +216,7 @@
       </w:r>
       <w:r>
         <w:rPr>
-          <w:rFonts w:ascii="Bahnschrift SemiBold" w:hAnsi="Bahnschrift SemiBold"/>
+          <w:rFonts w:ascii="Bahnschrift Light" w:hAnsi="Bahnschrift Light"/>
           <w:sz w:val="24"/>
           <w:szCs w:val="24"/>
           <w:lang w:val="en-US"/>
@@ -234,7 +225,7 @@
       </w:r>
       <w:r>
         <w:rPr>
-          <w:rFonts w:ascii="Bahnschrift SemiBold" w:hAnsi="Bahnschrift SemiBold"/>
+          <w:rFonts w:ascii="Bahnschrift Light" w:hAnsi="Bahnschrift Light"/>
           <w:sz w:val="24"/>
           <w:szCs w:val="24"/>
           <w:lang w:val="en-US"/>
@@ -245,469 +236,419 @@
     <w:p>
       <w:pPr>
         <w:rPr>
-          <w:rFonts w:ascii="Bahnschrift SemiBold" w:hAnsi="Bahnschrift SemiBold"/>
-          <w:sz w:val="24"/>
-          <w:szCs w:val="24"/>
-          <w:lang w:val="en-US"/>
-        </w:rPr>
-      </w:pPr>
-    </w:p>
-    <w:p>
-      <w:pPr>
-        <w:rPr>
-          <w:rFonts w:ascii="Bahnschrift SemiBold" w:hAnsi="Bahnschrift SemiBold"/>
-          <w:sz w:val="24"/>
-          <w:szCs w:val="24"/>
-          <w:lang w:val="en-US"/>
-        </w:rPr>
-      </w:pPr>
-      <w:r>
-        <w:rPr>
-          <w:rFonts w:ascii="Bahnschrift SemiBold" w:hAnsi="Bahnschrift SemiBold"/>
-          <w:sz w:val="24"/>
-          <w:szCs w:val="24"/>
-          <w:lang w:val="en-US"/>
-        </w:rPr>
-        <w:t>attacker_</w:t>
-      </w:r>
-      <w:proofErr w:type="gramStart"/>
-      <w:r>
-        <w:rPr>
-          <w:rFonts w:ascii="Bahnschrift SemiBold" w:hAnsi="Bahnschrift SemiBold"/>
-          <w:sz w:val="24"/>
-          <w:szCs w:val="24"/>
-          <w:lang w:val="en-US"/>
-        </w:rPr>
-        <w:t>king(</w:t>
-      </w:r>
-      <w:proofErr w:type="gramEnd"/>
-      <w:r>
-        <w:rPr>
-          <w:rFonts w:ascii="Bahnschrift SemiBold" w:hAnsi="Bahnschrift SemiBold"/>
+          <w:rFonts w:ascii="Bahnschrift Light" w:hAnsi="Bahnschrift Light"/>
+          <w:sz w:val="24"/>
+          <w:szCs w:val="24"/>
+          <w:lang w:val="en-US"/>
+        </w:rPr>
+      </w:pPr>
+      <w:r>
+        <w:rPr>
+          <w:rFonts w:ascii="Bahnschrift Light" w:hAnsi="Bahnschrift Light"/>
+          <w:sz w:val="24"/>
+          <w:szCs w:val="24"/>
+          <w:lang w:val="en-US"/>
+        </w:rPr>
+        <w:t>attacker_king(</w:t>
+      </w:r>
+      <w:r>
+        <w:rPr>
+          <w:rFonts w:ascii="Bahnschrift Light" w:hAnsi="Bahnschrift Light"/>
+          <w:b/>
           <w:sz w:val="24"/>
           <w:szCs w:val="24"/>
           <w:u w:val="single"/>
           <w:lang w:val="en-US"/>
         </w:rPr>
+        <w:t>battle_number,</w:t>
+      </w:r>
+      <w:r>
+        <w:rPr>
+          <w:rFonts w:ascii="Bahnschrift Light" w:hAnsi="Bahnschrift Light"/>
+          <w:b/>
+          <w:sz w:val="24"/>
+          <w:szCs w:val="24"/>
+          <w:u w:val="single"/>
+          <w:lang w:val="en-US"/>
+        </w:rPr>
+        <w:t xml:space="preserve"> id_king</w:t>
+      </w:r>
+      <w:r>
+        <w:rPr>
+          <w:rFonts w:ascii="Bahnschrift Light" w:hAnsi="Bahnschrift Light"/>
+          <w:b/>
+          <w:sz w:val="24"/>
+          <w:szCs w:val="24"/>
+          <w:u w:val="single"/>
+          <w:lang w:val="en-US"/>
+        </w:rPr>
+        <w:t xml:space="preserve"> </w:t>
+      </w:r>
+      <w:r>
+        <w:rPr>
+          <w:rFonts w:ascii="Bahnschrift Light" w:hAnsi="Bahnschrift Light"/>
+          <w:b/>
+          <w:sz w:val="24"/>
+          <w:szCs w:val="24"/>
+          <w:u w:val="single"/>
+          <w:lang w:val="en-US"/>
+        </w:rPr>
+        <w:t xml:space="preserve">, </w:t>
+      </w:r>
+      <w:r>
+        <w:rPr>
+          <w:rFonts w:ascii="Bahnschrift Light" w:hAnsi="Bahnschrift Light"/>
+          <w:b/>
+          <w:sz w:val="24"/>
+          <w:szCs w:val="24"/>
+          <w:u w:val="single"/>
+          <w:lang w:val="en-US"/>
+        </w:rPr>
+        <w:t>king</w:t>
+      </w:r>
+      <w:r>
+        <w:rPr>
+          <w:rFonts w:ascii="Bahnschrift Light" w:hAnsi="Bahnschrift Light"/>
+          <w:sz w:val="24"/>
+          <w:szCs w:val="24"/>
+          <w:u w:val="single"/>
+          <w:lang w:val="en-US"/>
+        </w:rPr>
+        <w:t>_</w:t>
+      </w:r>
+      <w:r>
+        <w:rPr>
+          <w:rFonts w:ascii="Bahnschrift Light" w:hAnsi="Bahnschrift Light"/>
+          <w:sz w:val="24"/>
+          <w:szCs w:val="24"/>
+          <w:lang w:val="en-US"/>
+        </w:rPr>
+        <w:t>name)</w:t>
+      </w:r>
+    </w:p>
+    <w:p>
+      <w:pPr>
+        <w:rPr>
+          <w:rFonts w:ascii="Bahnschrift Light" w:hAnsi="Bahnschrift Light"/>
+          <w:sz w:val="24"/>
+          <w:szCs w:val="24"/>
+          <w:lang w:val="en-US"/>
+        </w:rPr>
+      </w:pPr>
+      <w:r>
+        <w:rPr>
+          <w:rFonts w:ascii="Bahnschrift Light" w:hAnsi="Bahnschrift Light"/>
+          <w:sz w:val="24"/>
+          <w:szCs w:val="24"/>
+          <w:lang w:val="en-US"/>
+        </w:rPr>
+        <w:tab/>
+      </w:r>
+      <w:r>
+        <w:rPr>
+          <w:rFonts w:ascii="Bahnschrift Light" w:hAnsi="Bahnschrift Light"/>
+          <w:sz w:val="24"/>
+          <w:szCs w:val="24"/>
+          <w:u w:val="single"/>
+          <w:lang w:val="en-US"/>
+        </w:rPr>
         <w:t>battle_number</w:t>
       </w:r>
       <w:r>
         <w:rPr>
-          <w:rFonts w:ascii="Bahnschrift SemiBold" w:hAnsi="Bahnschrift SemiBold"/>
+          <w:rFonts w:ascii="Bahnschrift Light" w:hAnsi="Bahnschrift Light"/>
+          <w:sz w:val="24"/>
+          <w:szCs w:val="24"/>
+          <w:lang w:val="en-US"/>
+        </w:rPr>
+        <w:t xml:space="preserve"> referencia battle</w:t>
+      </w:r>
+    </w:p>
+    <w:p>
+      <w:pPr>
+        <w:rPr>
+          <w:rFonts w:ascii="Bahnschrift Light" w:hAnsi="Bahnschrift Light"/>
+          <w:sz w:val="24"/>
+          <w:szCs w:val="24"/>
+          <w:lang w:val="en-US"/>
+        </w:rPr>
+      </w:pPr>
+      <w:r>
+        <w:rPr>
+          <w:rFonts w:ascii="Bahnschrift Light" w:hAnsi="Bahnschrift Light"/>
+          <w:sz w:val="24"/>
+          <w:szCs w:val="24"/>
+          <w:lang w:val="en-US"/>
+        </w:rPr>
+        <w:t>defender_king(</w:t>
+      </w:r>
+      <w:r>
+        <w:rPr>
+          <w:rFonts w:ascii="Bahnschrift Light" w:hAnsi="Bahnschrift Light"/>
+          <w:b/>
           <w:sz w:val="24"/>
           <w:szCs w:val="24"/>
           <w:u w:val="single"/>
           <w:lang w:val="en-US"/>
         </w:rPr>
-        <w:t>,</w:t>
-      </w:r>
-      <w:r>
-        <w:rPr>
-          <w:rFonts w:ascii="Bahnschrift SemiBold" w:hAnsi="Bahnschrift SemiBold"/>
+        <w:t>battle_number,</w:t>
+      </w:r>
+      <w:r>
+        <w:rPr>
+          <w:rFonts w:ascii="Bahnschrift Light" w:hAnsi="Bahnschrift Light"/>
+          <w:b/>
+          <w:sz w:val="24"/>
+          <w:szCs w:val="24"/>
+          <w:lang w:val="en-US"/>
+        </w:rPr>
+        <w:t xml:space="preserve"> </w:t>
+      </w:r>
+      <w:r>
+        <w:rPr>
+          <w:rFonts w:ascii="Bahnschrift Light" w:hAnsi="Bahnschrift Light"/>
+          <w:b/>
+          <w:sz w:val="24"/>
+          <w:szCs w:val="24"/>
+          <w:lang w:val="en-US"/>
+        </w:rPr>
+        <w:t xml:space="preserve"> </w:t>
+      </w:r>
+      <w:r>
+        <w:rPr>
+          <w:rFonts w:ascii="Bahnschrift Light" w:hAnsi="Bahnschrift Light"/>
+          <w:b/>
           <w:sz w:val="24"/>
           <w:szCs w:val="24"/>
           <w:u w:val="single"/>
           <w:lang w:val="en-US"/>
         </w:rPr>
-        <w:t xml:space="preserve"> id_king</w:t>
-      </w:r>
-      <w:r>
-        <w:rPr>
-          <w:rFonts w:ascii="Bahnschrift SemiBold" w:hAnsi="Bahnschrift SemiBold"/>
+        <w:t>id_king</w:t>
+      </w:r>
+      <w:r>
+        <w:rPr>
+          <w:rFonts w:ascii="Bahnschrift Light" w:hAnsi="Bahnschrift Light"/>
+          <w:sz w:val="24"/>
+          <w:szCs w:val="24"/>
+          <w:lang w:val="en-US"/>
+        </w:rPr>
+        <w:t xml:space="preserve"> ,</w:t>
+      </w:r>
+      <w:r>
+        <w:rPr>
+          <w:rFonts w:ascii="Bahnschrift Light" w:hAnsi="Bahnschrift Light"/>
+          <w:sz w:val="24"/>
+          <w:szCs w:val="24"/>
+          <w:lang w:val="en-US"/>
+        </w:rPr>
+        <w:t>king_</w:t>
+      </w:r>
+      <w:r>
+        <w:rPr>
+          <w:rFonts w:ascii="Bahnschrift Light" w:hAnsi="Bahnschrift Light"/>
+          <w:sz w:val="24"/>
+          <w:szCs w:val="24"/>
+          <w:lang w:val="en-US"/>
+        </w:rPr>
+        <w:t>name)</w:t>
+      </w:r>
+    </w:p>
+    <w:p>
+      <w:pPr>
+        <w:rPr>
+          <w:rFonts w:ascii="Bahnschrift Light" w:hAnsi="Bahnschrift Light"/>
+          <w:sz w:val="24"/>
+          <w:szCs w:val="24"/>
+          <w:lang w:val="en-US"/>
+        </w:rPr>
+      </w:pPr>
+      <w:r>
+        <w:rPr>
+          <w:rFonts w:ascii="Bahnschrift Light" w:hAnsi="Bahnschrift Light"/>
+          <w:sz w:val="24"/>
+          <w:szCs w:val="24"/>
+          <w:lang w:val="en-US"/>
+        </w:rPr>
+        <w:tab/>
+      </w:r>
+      <w:r>
+        <w:rPr>
+          <w:rFonts w:ascii="Bahnschrift Light" w:hAnsi="Bahnschrift Light"/>
           <w:sz w:val="24"/>
           <w:szCs w:val="24"/>
           <w:u w:val="single"/>
           <w:lang w:val="en-US"/>
         </w:rPr>
-        <w:t xml:space="preserve"> </w:t>
-      </w:r>
-      <w:r>
-        <w:rPr>
-          <w:rFonts w:ascii="Bahnschrift SemiBold" w:hAnsi="Bahnschrift SemiBold"/>
+        <w:t>battle_number</w:t>
+      </w:r>
+      <w:r>
+        <w:rPr>
+          <w:rFonts w:ascii="Bahnschrift Light" w:hAnsi="Bahnschrift Light"/>
+          <w:sz w:val="24"/>
+          <w:szCs w:val="24"/>
+          <w:lang w:val="en-US"/>
+        </w:rPr>
+        <w:t xml:space="preserve"> referencia battle</w:t>
+      </w:r>
+    </w:p>
+    <w:p>
+      <w:pPr>
+        <w:rPr>
+          <w:rFonts w:ascii="Bahnschrift Light" w:hAnsi="Bahnschrift Light"/>
+          <w:sz w:val="24"/>
+          <w:szCs w:val="24"/>
+          <w:lang w:val="en-US"/>
+        </w:rPr>
+      </w:pPr>
+      <w:r>
+        <w:rPr>
+          <w:rFonts w:ascii="Bahnschrift Light" w:hAnsi="Bahnschrift Light"/>
+          <w:sz w:val="24"/>
+          <w:szCs w:val="24"/>
+          <w:lang w:val="en-US"/>
+        </w:rPr>
+        <w:t>attacker_commander(</w:t>
+      </w:r>
+      <w:r>
+        <w:rPr>
+          <w:rFonts w:ascii="Bahnschrift Light" w:hAnsi="Bahnschrift Light"/>
+          <w:b/>
           <w:sz w:val="24"/>
           <w:szCs w:val="24"/>
           <w:u w:val="single"/>
           <w:lang w:val="en-US"/>
         </w:rPr>
-        <w:t xml:space="preserve">, </w:t>
-      </w:r>
-      <w:r>
-        <w:rPr>
-          <w:rFonts w:ascii="Bahnschrift SemiBold" w:hAnsi="Bahnschrift SemiBold"/>
+        <w:t>battle_number, id_commander</w:t>
+      </w:r>
+      <w:r>
+        <w:rPr>
+          <w:rFonts w:ascii="Bahnschrift Light" w:hAnsi="Bahnschrift Light"/>
+          <w:sz w:val="24"/>
+          <w:szCs w:val="24"/>
+          <w:lang w:val="en-US"/>
+        </w:rPr>
+        <w:t>, commander_name)</w:t>
+      </w:r>
+    </w:p>
+    <w:p>
+      <w:pPr>
+        <w:rPr>
+          <w:rFonts w:ascii="Bahnschrift Light" w:hAnsi="Bahnschrift Light"/>
+          <w:sz w:val="24"/>
+          <w:szCs w:val="24"/>
+          <w:lang w:val="en-US"/>
+        </w:rPr>
+      </w:pPr>
+      <w:r>
+        <w:rPr>
+          <w:rFonts w:ascii="Bahnschrift Light" w:hAnsi="Bahnschrift Light"/>
+          <w:sz w:val="24"/>
+          <w:szCs w:val="24"/>
+          <w:lang w:val="en-US"/>
+        </w:rPr>
+        <w:tab/>
+      </w:r>
+      <w:r>
+        <w:rPr>
+          <w:rFonts w:ascii="Bahnschrift Light" w:hAnsi="Bahnschrift Light"/>
           <w:sz w:val="24"/>
           <w:szCs w:val="24"/>
           <w:u w:val="single"/>
           <w:lang w:val="en-US"/>
         </w:rPr>
-        <w:t>king_</w:t>
-      </w:r>
-      <w:r>
-        <w:rPr>
-          <w:rFonts w:ascii="Bahnschrift SemiBold" w:hAnsi="Bahnschrift SemiBold"/>
-          <w:sz w:val="24"/>
-          <w:szCs w:val="24"/>
-          <w:lang w:val="en-US"/>
-        </w:rPr>
-        <w:t>name)</w:t>
-      </w:r>
-    </w:p>
-    <w:p>
-      <w:pPr>
-        <w:rPr>
-          <w:rFonts w:ascii="Bahnschrift SemiBold" w:hAnsi="Bahnschrift SemiBold"/>
-          <w:sz w:val="24"/>
-          <w:szCs w:val="24"/>
-          <w:lang w:val="en-US"/>
-        </w:rPr>
-      </w:pPr>
-      <w:r>
-        <w:rPr>
-          <w:rFonts w:ascii="Bahnschrift SemiBold" w:hAnsi="Bahnschrift SemiBold"/>
+        <w:t xml:space="preserve">battle_number </w:t>
+      </w:r>
+      <w:r>
+        <w:rPr>
+          <w:rFonts w:ascii="Bahnschrift Light" w:hAnsi="Bahnschrift Light"/>
+          <w:sz w:val="24"/>
+          <w:szCs w:val="24"/>
+          <w:lang w:val="en-US"/>
+        </w:rPr>
+        <w:t>referencia battle</w:t>
+      </w:r>
+    </w:p>
+    <w:p>
+      <w:pPr>
+        <w:rPr>
+          <w:rFonts w:ascii="Bahnschrift Light" w:hAnsi="Bahnschrift Light"/>
+          <w:sz w:val="24"/>
+          <w:szCs w:val="24"/>
+          <w:lang w:val="en-US"/>
+        </w:rPr>
+      </w:pPr>
+      <w:r>
+        <w:rPr>
+          <w:rFonts w:ascii="Bahnschrift Light" w:hAnsi="Bahnschrift Light"/>
+          <w:sz w:val="24"/>
+          <w:szCs w:val="24"/>
+          <w:lang w:val="en-US"/>
+        </w:rPr>
+        <w:t>defender_commander(</w:t>
+      </w:r>
+      <w:r>
+        <w:rPr>
+          <w:rFonts w:ascii="Bahnschrift Light" w:hAnsi="Bahnschrift Light"/>
+          <w:b/>
+          <w:sz w:val="24"/>
+          <w:szCs w:val="24"/>
+          <w:u w:val="single"/>
+          <w:lang w:val="en-US"/>
+        </w:rPr>
+        <w:t>battle_number, id_commander</w:t>
+      </w:r>
+      <w:r>
+        <w:rPr>
+          <w:rFonts w:ascii="Bahnschrift Light" w:hAnsi="Bahnschrift Light"/>
+          <w:sz w:val="24"/>
+          <w:szCs w:val="24"/>
+          <w:lang w:val="en-US"/>
+        </w:rPr>
+        <w:t>, commander_name)</w:t>
+      </w:r>
+    </w:p>
+    <w:p>
+      <w:pPr>
+        <w:rPr>
+          <w:rFonts w:ascii="Bahnschrift Light" w:hAnsi="Bahnschrift Light"/>
+          <w:sz w:val="24"/>
+          <w:szCs w:val="24"/>
+          <w:lang w:val="en-US"/>
+        </w:rPr>
+      </w:pPr>
+      <w:r>
+        <w:rPr>
+          <w:rFonts w:ascii="Bahnschrift Light" w:hAnsi="Bahnschrift Light"/>
           <w:sz w:val="24"/>
           <w:szCs w:val="24"/>
           <w:lang w:val="en-US"/>
         </w:rPr>
         <w:tab/>
-      </w:r>
-      <w:proofErr w:type="gramStart"/>
-      <w:r>
-        <w:rPr>
-          <w:rFonts w:ascii="Bahnschrift SemiBold" w:hAnsi="Bahnschrift SemiBold"/>
-          <w:sz w:val="24"/>
-          <w:szCs w:val="24"/>
-          <w:u w:val="single"/>
-          <w:lang w:val="en-US"/>
-        </w:rPr>
-        <w:t>battle_number</w:t>
-      </w:r>
-      <w:proofErr w:type="gramEnd"/>
-      <w:r>
-        <w:rPr>
-          <w:rFonts w:ascii="Bahnschrift SemiBold" w:hAnsi="Bahnschrift SemiBold"/>
-          <w:sz w:val="24"/>
-          <w:szCs w:val="24"/>
-          <w:lang w:val="en-US"/>
-        </w:rPr>
-        <w:t xml:space="preserve"> referencia battle</w:t>
-      </w:r>
-    </w:p>
-    <w:p>
-      <w:pPr>
-        <w:rPr>
-          <w:rFonts w:ascii="Bahnschrift SemiBold" w:hAnsi="Bahnschrift SemiBold"/>
-          <w:sz w:val="24"/>
-          <w:szCs w:val="24"/>
-          <w:lang w:val="en-US"/>
-        </w:rPr>
-      </w:pPr>
-      <w:r>
-        <w:rPr>
-          <w:rFonts w:ascii="Bahnschrift SemiBold" w:hAnsi="Bahnschrift SemiBold"/>
-          <w:sz w:val="24"/>
-          <w:szCs w:val="24"/>
-          <w:lang w:val="en-US"/>
-        </w:rPr>
-        <w:t>defender_</w:t>
-      </w:r>
-      <w:proofErr w:type="gramStart"/>
-      <w:r>
-        <w:rPr>
-          <w:rFonts w:ascii="Bahnschrift SemiBold" w:hAnsi="Bahnschrift SemiBold"/>
-          <w:sz w:val="24"/>
-          <w:szCs w:val="24"/>
-          <w:lang w:val="en-US"/>
-        </w:rPr>
-        <w:t>king(</w:t>
-      </w:r>
-      <w:proofErr w:type="gramEnd"/>
-      <w:r>
-        <w:rPr>
-          <w:rFonts w:ascii="Bahnschrift SemiBold" w:hAnsi="Bahnschrift SemiBold"/>
-          <w:sz w:val="24"/>
-          <w:szCs w:val="24"/>
-          <w:u w:val="single"/>
-          <w:lang w:val="en-US"/>
-        </w:rPr>
-        <w:t>battle_number,</w:t>
-      </w:r>
-      <w:r>
-        <w:rPr>
-          <w:rFonts w:ascii="Bahnschrift SemiBold" w:hAnsi="Bahnschrift SemiBold"/>
-          <w:sz w:val="24"/>
-          <w:szCs w:val="24"/>
-          <w:lang w:val="en-US"/>
-        </w:rPr>
-        <w:t xml:space="preserve"> </w:t>
-      </w:r>
-      <w:r>
-        <w:rPr>
-          <w:rFonts w:ascii="Bahnschrift SemiBold" w:hAnsi="Bahnschrift SemiBold"/>
-          <w:sz w:val="24"/>
-          <w:szCs w:val="24"/>
-          <w:lang w:val="en-US"/>
-        </w:rPr>
-        <w:t xml:space="preserve"> </w:t>
-      </w:r>
-      <w:r>
-        <w:rPr>
-          <w:rFonts w:ascii="Bahnschrift SemiBold" w:hAnsi="Bahnschrift SemiBold"/>
-          <w:sz w:val="24"/>
-          <w:szCs w:val="24"/>
-          <w:u w:val="single"/>
-          <w:lang w:val="en-US"/>
-        </w:rPr>
-        <w:t>id_king</w:t>
-      </w:r>
-      <w:r>
-        <w:rPr>
-          <w:rFonts w:ascii="Bahnschrift SemiBold" w:hAnsi="Bahnschrift SemiBold"/>
-          <w:sz w:val="24"/>
-          <w:szCs w:val="24"/>
-          <w:lang w:val="en-US"/>
-        </w:rPr>
-        <w:t xml:space="preserve"> ,</w:t>
-      </w:r>
-      <w:r>
-        <w:rPr>
-          <w:rFonts w:ascii="Bahnschrift SemiBold" w:hAnsi="Bahnschrift SemiBold"/>
-          <w:sz w:val="24"/>
-          <w:szCs w:val="24"/>
-          <w:lang w:val="en-US"/>
-        </w:rPr>
-        <w:t>king_</w:t>
-      </w:r>
-      <w:r>
-        <w:rPr>
-          <w:rFonts w:ascii="Bahnschrift SemiBold" w:hAnsi="Bahnschrift SemiBold"/>
-          <w:sz w:val="24"/>
-          <w:szCs w:val="24"/>
-          <w:lang w:val="en-US"/>
-        </w:rPr>
-        <w:t>name)</w:t>
-      </w:r>
-    </w:p>
-    <w:p>
-      <w:pPr>
-        <w:rPr>
-          <w:rFonts w:ascii="Bahnschrift SemiBold" w:hAnsi="Bahnschrift SemiBold"/>
-          <w:sz w:val="24"/>
-          <w:szCs w:val="24"/>
-          <w:lang w:val="en-US"/>
-        </w:rPr>
-      </w:pPr>
-      <w:r>
-        <w:rPr>
-          <w:rFonts w:ascii="Bahnschrift SemiBold" w:hAnsi="Bahnschrift SemiBold"/>
-          <w:sz w:val="24"/>
-          <w:szCs w:val="24"/>
-          <w:lang w:val="en-US"/>
-        </w:rPr>
-        <w:tab/>
-      </w:r>
-      <w:proofErr w:type="gramStart"/>
-      <w:r>
-        <w:rPr>
-          <w:rFonts w:ascii="Bahnschrift SemiBold" w:hAnsi="Bahnschrift SemiBold"/>
-          <w:sz w:val="24"/>
-          <w:szCs w:val="24"/>
-          <w:u w:val="single"/>
-          <w:lang w:val="en-US"/>
-        </w:rPr>
-        <w:t>battle_number</w:t>
-      </w:r>
-      <w:proofErr w:type="gramEnd"/>
-      <w:r>
-        <w:rPr>
-          <w:rFonts w:ascii="Bahnschrift SemiBold" w:hAnsi="Bahnschrift SemiBold"/>
-          <w:sz w:val="24"/>
-          <w:szCs w:val="24"/>
-          <w:lang w:val="en-US"/>
-        </w:rPr>
-        <w:t xml:space="preserve"> referencia battle</w:t>
-      </w:r>
-    </w:p>
-    <w:p>
-      <w:pPr>
-        <w:rPr>
-          <w:rFonts w:ascii="Bahnschrift SemiBold" w:hAnsi="Bahnschrift SemiBold"/>
-          <w:sz w:val="24"/>
-          <w:szCs w:val="24"/>
-          <w:lang w:val="en-US"/>
-        </w:rPr>
-      </w:pPr>
-      <w:r>
-        <w:rPr>
-          <w:rFonts w:ascii="Bahnschrift SemiBold" w:hAnsi="Bahnschrift SemiBold"/>
-          <w:sz w:val="24"/>
-          <w:szCs w:val="24"/>
-          <w:lang w:val="en-US"/>
-        </w:rPr>
-        <w:t>attacker_</w:t>
-      </w:r>
-      <w:proofErr w:type="gramStart"/>
-      <w:r>
-        <w:rPr>
-          <w:rFonts w:ascii="Bahnschrift SemiBold" w:hAnsi="Bahnschrift SemiBold"/>
-          <w:sz w:val="24"/>
-          <w:szCs w:val="24"/>
-          <w:lang w:val="en-US"/>
-        </w:rPr>
-        <w:t>commander(</w:t>
-      </w:r>
-      <w:proofErr w:type="gramEnd"/>
-      <w:r>
-        <w:rPr>
-          <w:rFonts w:ascii="Bahnschrift SemiBold" w:hAnsi="Bahnschrift SemiBold"/>
-          <w:sz w:val="24"/>
-          <w:szCs w:val="24"/>
-          <w:u w:val="single"/>
-          <w:lang w:val="en-US"/>
-        </w:rPr>
-        <w:t>battle_number, id_commander</w:t>
-      </w:r>
-      <w:r>
-        <w:rPr>
-          <w:rFonts w:ascii="Bahnschrift SemiBold" w:hAnsi="Bahnschrift SemiBold"/>
-          <w:sz w:val="24"/>
-          <w:szCs w:val="24"/>
-          <w:lang w:val="en-US"/>
-        </w:rPr>
-        <w:t>, commander_name)</w:t>
-      </w:r>
-    </w:p>
-    <w:p>
-      <w:pPr>
-        <w:rPr>
-          <w:rFonts w:ascii="Bahnschrift SemiBold" w:hAnsi="Bahnschrift SemiBold"/>
-          <w:sz w:val="24"/>
-          <w:szCs w:val="24"/>
-          <w:lang w:val="en-US"/>
-        </w:rPr>
-      </w:pPr>
-      <w:r>
-        <w:rPr>
-          <w:rFonts w:ascii="Bahnschrift SemiBold" w:hAnsi="Bahnschrift SemiBold"/>
-          <w:sz w:val="24"/>
-          <w:szCs w:val="24"/>
-          <w:lang w:val="en-US"/>
-        </w:rPr>
-        <w:tab/>
-      </w:r>
-      <w:proofErr w:type="gramStart"/>
-      <w:r>
-        <w:rPr>
-          <w:rFonts w:ascii="Bahnschrift SemiBold" w:hAnsi="Bahnschrift SemiBold"/>
-          <w:sz w:val="24"/>
-          <w:szCs w:val="24"/>
-          <w:u w:val="single"/>
-          <w:lang w:val="en-US"/>
-        </w:rPr>
-        <w:t>battle_number</w:t>
-      </w:r>
-      <w:proofErr w:type="gramEnd"/>
-      <w:r>
-        <w:rPr>
-          <w:rFonts w:ascii="Bahnschrift SemiBold" w:hAnsi="Bahnschrift SemiBold"/>
-          <w:sz w:val="24"/>
-          <w:szCs w:val="24"/>
-          <w:u w:val="single"/>
-          <w:lang w:val="en-US"/>
-        </w:rPr>
-        <w:t xml:space="preserve"> </w:t>
-      </w:r>
-      <w:r>
-        <w:rPr>
-          <w:rFonts w:ascii="Bahnschrift SemiBold" w:hAnsi="Bahnschrift SemiBold"/>
-          <w:sz w:val="24"/>
-          <w:szCs w:val="24"/>
-          <w:lang w:val="en-US"/>
-        </w:rPr>
-        <w:t>referencia battle</w:t>
-      </w:r>
-    </w:p>
-    <w:p>
-      <w:pPr>
-        <w:rPr>
-          <w:rFonts w:ascii="Bahnschrift SemiBold" w:hAnsi="Bahnschrift SemiBold"/>
-          <w:sz w:val="24"/>
-          <w:szCs w:val="24"/>
-          <w:lang w:val="en-US"/>
-        </w:rPr>
-      </w:pPr>
-      <w:r>
-        <w:rPr>
-          <w:rFonts w:ascii="Bahnschrift SemiBold" w:hAnsi="Bahnschrift SemiBold"/>
-          <w:sz w:val="24"/>
-          <w:szCs w:val="24"/>
-          <w:lang w:val="en-US"/>
-        </w:rPr>
-        <w:t>defender_</w:t>
-      </w:r>
-      <w:proofErr w:type="gramStart"/>
-      <w:r>
-        <w:rPr>
-          <w:rFonts w:ascii="Bahnschrift SemiBold" w:hAnsi="Bahnschrift SemiBold"/>
-          <w:sz w:val="24"/>
-          <w:szCs w:val="24"/>
-          <w:lang w:val="en-US"/>
-        </w:rPr>
-        <w:t>commander(</w:t>
-      </w:r>
-      <w:proofErr w:type="gramEnd"/>
-      <w:r>
-        <w:rPr>
-          <w:rFonts w:ascii="Bahnschrift SemiBold" w:hAnsi="Bahnschrift SemiBold"/>
-          <w:sz w:val="24"/>
-          <w:szCs w:val="24"/>
-          <w:u w:val="single"/>
-          <w:lang w:val="en-US"/>
-        </w:rPr>
-        <w:t>battle_number, id_commander</w:t>
-      </w:r>
-      <w:r>
-        <w:rPr>
-          <w:rFonts w:ascii="Bahnschrift SemiBold" w:hAnsi="Bahnschrift SemiBold"/>
-          <w:sz w:val="24"/>
-          <w:szCs w:val="24"/>
-          <w:lang w:val="en-US"/>
-        </w:rPr>
-        <w:t>, commander_name)</w:t>
-      </w:r>
-    </w:p>
-    <w:p>
-      <w:pPr>
-        <w:rPr>
-          <w:rFonts w:ascii="Bahnschrift SemiBold" w:hAnsi="Bahnschrift SemiBold"/>
-          <w:sz w:val="24"/>
-          <w:szCs w:val="24"/>
-          <w:lang w:val="en-US"/>
-        </w:rPr>
-      </w:pPr>
-      <w:r>
-        <w:rPr>
-          <w:rFonts w:ascii="Bahnschrift SemiBold" w:hAnsi="Bahnschrift SemiBold"/>
-          <w:sz w:val="24"/>
-          <w:szCs w:val="24"/>
-          <w:lang w:val="en-US"/>
-        </w:rPr>
-        <w:tab/>
-        <w:t>battle_number referencia battle</w:t>
+        <w:t>battle_number refere</w:t>
       </w:r>
       <w:bookmarkStart w:id="0" w:name="_GoBack"/>
       <w:bookmarkEnd w:id="0"/>
-    </w:p>
-    <w:p>
-      <w:pPr>
-        <w:rPr>
-          <w:rFonts w:ascii="Bahnschrift SemiBold" w:hAnsi="Bahnschrift SemiBold"/>
-          <w:sz w:val="24"/>
-          <w:szCs w:val="24"/>
-          <w:lang w:val="en-US"/>
-        </w:rPr>
-      </w:pPr>
-      <w:r>
-        <w:rPr>
-          <w:rFonts w:ascii="Bahnschrift SemiBold" w:hAnsi="Bahnschrift SemiBold"/>
+      <w:r>
+        <w:rPr>
+          <w:rFonts w:ascii="Bahnschrift Light" w:hAnsi="Bahnschrift Light"/>
+          <w:sz w:val="24"/>
+          <w:szCs w:val="24"/>
+          <w:lang w:val="en-US"/>
+        </w:rPr>
+        <w:t>ncia battle</w:t>
+      </w:r>
+    </w:p>
+    <w:p>
+      <w:pPr>
+        <w:rPr>
+          <w:rFonts w:ascii="Bahnschrift Light" w:hAnsi="Bahnschrift Light"/>
+          <w:sz w:val="24"/>
+          <w:szCs w:val="24"/>
+          <w:lang w:val="en-US"/>
+        </w:rPr>
+      </w:pPr>
+      <w:r>
+        <w:rPr>
+          <w:rFonts w:ascii="Bahnschrift Light" w:hAnsi="Bahnschrift Light"/>
           <w:sz w:val="24"/>
           <w:szCs w:val="24"/>
           <w:lang w:val="en-US"/>

</xml_diff>

<commit_message>
formas normais, falta arrumar slide
</commit_message>
<xml_diff>
--- a/Game of thrones battles - Esquemas.docx
+++ b/Game of thrones battles - Esquemas.docx
@@ -147,13 +147,15 @@
           <w:rFonts w:ascii="Bahnschrift SemiBold" w:hAnsi="Bahnschrift SemiBold"/>
           <w:sz w:val="24"/>
           <w:szCs w:val="24"/>
-        </w:rPr>
-      </w:pPr>
-      <w:r>
-        <w:rPr>
-          <w:rFonts w:ascii="Bahnschrift SemiBold" w:hAnsi="Bahnschrift SemiBold"/>
-          <w:sz w:val="24"/>
-          <w:szCs w:val="24"/>
+          <w:lang w:val="en-US"/>
+        </w:rPr>
+      </w:pPr>
+      <w:r>
+        <w:rPr>
+          <w:rFonts w:ascii="Bahnschrift SemiBold" w:hAnsi="Bahnschrift SemiBold"/>
+          <w:sz w:val="24"/>
+          <w:szCs w:val="24"/>
+          <w:lang w:val="en-US"/>
         </w:rPr>
         <w:t>Esquema 1FN</w:t>
       </w:r>
@@ -298,23 +300,137 @@
       <w:r>
         <w:rPr>
           <w:rFonts w:ascii="Bahnschrift Light" w:hAnsi="Bahnschrift Light"/>
+          <w:sz w:val="24"/>
+          <w:szCs w:val="24"/>
+          <w:lang w:val="en-US"/>
+        </w:rPr>
+        <w:t xml:space="preserve"> king_</w:t>
+      </w:r>
+      <w:r>
+        <w:rPr>
+          <w:rFonts w:ascii="Bahnschrift Light" w:hAnsi="Bahnschrift Light"/>
+          <w:sz w:val="24"/>
+          <w:szCs w:val="24"/>
+          <w:lang w:val="en-US"/>
+        </w:rPr>
+        <w:t>name)</w:t>
+      </w:r>
+    </w:p>
+    <w:p>
+      <w:pPr>
+        <w:rPr>
+          <w:rFonts w:ascii="Bahnschrift Light" w:hAnsi="Bahnschrift Light"/>
+          <w:sz w:val="24"/>
+          <w:szCs w:val="24"/>
+          <w:lang w:val="en-US"/>
+        </w:rPr>
+      </w:pPr>
+      <w:r>
+        <w:rPr>
+          <w:rFonts w:ascii="Bahnschrift Light" w:hAnsi="Bahnschrift Light"/>
+          <w:sz w:val="24"/>
+          <w:szCs w:val="24"/>
+          <w:lang w:val="en-US"/>
+        </w:rPr>
+        <w:tab/>
+      </w:r>
+      <w:r>
+        <w:rPr>
+          <w:rFonts w:ascii="Bahnschrift Light" w:hAnsi="Bahnschrift Light"/>
+          <w:sz w:val="24"/>
+          <w:szCs w:val="24"/>
+          <w:u w:val="single"/>
+          <w:lang w:val="en-US"/>
+        </w:rPr>
+        <w:t>battle_number</w:t>
+      </w:r>
+      <w:r>
+        <w:rPr>
+          <w:rFonts w:ascii="Bahnschrift Light" w:hAnsi="Bahnschrift Light"/>
+          <w:sz w:val="24"/>
+          <w:szCs w:val="24"/>
+          <w:lang w:val="en-US"/>
+        </w:rPr>
+        <w:t xml:space="preserve"> referencia battle</w:t>
+      </w:r>
+    </w:p>
+    <w:p>
+      <w:pPr>
+        <w:rPr>
+          <w:rFonts w:ascii="Bahnschrift Light" w:hAnsi="Bahnschrift Light"/>
+          <w:sz w:val="24"/>
+          <w:szCs w:val="24"/>
+          <w:lang w:val="en-US"/>
+        </w:rPr>
+      </w:pPr>
+      <w:r>
+        <w:rPr>
+          <w:rFonts w:ascii="Bahnschrift Light" w:hAnsi="Bahnschrift Light"/>
+          <w:sz w:val="24"/>
+          <w:szCs w:val="24"/>
+          <w:lang w:val="en-US"/>
+        </w:rPr>
+        <w:t>defender_king(</w:t>
+      </w:r>
+      <w:r>
+        <w:rPr>
+          <w:rFonts w:ascii="Bahnschrift Light" w:hAnsi="Bahnschrift Light"/>
           <w:b/>
           <w:sz w:val="24"/>
           <w:szCs w:val="24"/>
           <w:u w:val="single"/>
           <w:lang w:val="en-US"/>
         </w:rPr>
-        <w:t>king</w:t>
-      </w:r>
-      <w:r>
-        <w:rPr>
-          <w:rFonts w:ascii="Bahnschrift Light" w:hAnsi="Bahnschrift Light"/>
-          <w:sz w:val="24"/>
-          <w:szCs w:val="24"/>
-          <w:u w:val="single"/>
-          <w:lang w:val="en-US"/>
-        </w:rPr>
-        <w:t>_</w:t>
+        <w:t>battle_number,</w:t>
+      </w:r>
+      <w:r>
+        <w:rPr>
+          <w:rFonts w:ascii="Bahnschrift Light" w:hAnsi="Bahnschrift Light"/>
+          <w:b/>
+          <w:sz w:val="24"/>
+          <w:szCs w:val="24"/>
+          <w:lang w:val="en-US"/>
+        </w:rPr>
+        <w:t xml:space="preserve"> </w:t>
+      </w:r>
+      <w:r>
+        <w:rPr>
+          <w:rFonts w:ascii="Bahnschrift Light" w:hAnsi="Bahnschrift Light"/>
+          <w:b/>
+          <w:sz w:val="24"/>
+          <w:szCs w:val="24"/>
+          <w:lang w:val="en-US"/>
+        </w:rPr>
+        <w:t xml:space="preserve"> </w:t>
+      </w:r>
+      <w:r>
+        <w:rPr>
+          <w:rFonts w:ascii="Bahnschrift Light" w:hAnsi="Bahnschrift Light"/>
+          <w:b/>
+          <w:sz w:val="24"/>
+          <w:szCs w:val="24"/>
+          <w:u w:val="single"/>
+          <w:lang w:val="en-US"/>
+        </w:rPr>
+        <w:t>id_king</w:t>
+      </w:r>
+      <w:r>
+        <w:rPr>
+          <w:rFonts w:ascii="Bahnschrift Light" w:hAnsi="Bahnschrift Light"/>
+          <w:sz w:val="24"/>
+          <w:szCs w:val="24"/>
+          <w:lang w:val="en-US"/>
+        </w:rPr>
+        <w:t xml:space="preserve"> ,</w:t>
+      </w:r>
+      <w:r>
+        <w:rPr>
+          <w:rFonts w:ascii="Bahnschrift Light" w:hAnsi="Bahnschrift Light"/>
+          <w:sz w:val="24"/>
+          <w:szCs w:val="24"/>
+          <w:lang w:val="en-US"/>
+        </w:rPr>
+        <w:t>king_</w:t>
       </w:r>
       <w:r>
         <w:rPr>
@@ -380,6 +496,446 @@
           <w:szCs w:val="24"/>
           <w:lang w:val="en-US"/>
         </w:rPr>
+        <w:t>attacker_commander(</w:t>
+      </w:r>
+      <w:r>
+        <w:rPr>
+          <w:rFonts w:ascii="Bahnschrift Light" w:hAnsi="Bahnschrift Light"/>
+          <w:b/>
+          <w:sz w:val="24"/>
+          <w:szCs w:val="24"/>
+          <w:u w:val="single"/>
+          <w:lang w:val="en-US"/>
+        </w:rPr>
+        <w:t>battle_number, id_commander</w:t>
+      </w:r>
+      <w:r>
+        <w:rPr>
+          <w:rFonts w:ascii="Bahnschrift Light" w:hAnsi="Bahnschrift Light"/>
+          <w:sz w:val="24"/>
+          <w:szCs w:val="24"/>
+          <w:lang w:val="en-US"/>
+        </w:rPr>
+        <w:t>, commander_name)</w:t>
+      </w:r>
+    </w:p>
+    <w:p>
+      <w:pPr>
+        <w:rPr>
+          <w:rFonts w:ascii="Bahnschrift Light" w:hAnsi="Bahnschrift Light"/>
+          <w:sz w:val="24"/>
+          <w:szCs w:val="24"/>
+          <w:lang w:val="en-US"/>
+        </w:rPr>
+      </w:pPr>
+      <w:r>
+        <w:rPr>
+          <w:rFonts w:ascii="Bahnschrift Light" w:hAnsi="Bahnschrift Light"/>
+          <w:sz w:val="24"/>
+          <w:szCs w:val="24"/>
+          <w:lang w:val="en-US"/>
+        </w:rPr>
+        <w:tab/>
+      </w:r>
+      <w:r>
+        <w:rPr>
+          <w:rFonts w:ascii="Bahnschrift Light" w:hAnsi="Bahnschrift Light"/>
+          <w:sz w:val="24"/>
+          <w:szCs w:val="24"/>
+          <w:u w:val="single"/>
+          <w:lang w:val="en-US"/>
+        </w:rPr>
+        <w:t xml:space="preserve">battle_number </w:t>
+      </w:r>
+      <w:r>
+        <w:rPr>
+          <w:rFonts w:ascii="Bahnschrift Light" w:hAnsi="Bahnschrift Light"/>
+          <w:sz w:val="24"/>
+          <w:szCs w:val="24"/>
+          <w:lang w:val="en-US"/>
+        </w:rPr>
+        <w:t>referencia battle</w:t>
+      </w:r>
+    </w:p>
+    <w:p>
+      <w:pPr>
+        <w:rPr>
+          <w:rFonts w:ascii="Bahnschrift Light" w:hAnsi="Bahnschrift Light"/>
+          <w:sz w:val="24"/>
+          <w:szCs w:val="24"/>
+          <w:lang w:val="en-US"/>
+        </w:rPr>
+      </w:pPr>
+      <w:r>
+        <w:rPr>
+          <w:rFonts w:ascii="Bahnschrift Light" w:hAnsi="Bahnschrift Light"/>
+          <w:sz w:val="24"/>
+          <w:szCs w:val="24"/>
+          <w:lang w:val="en-US"/>
+        </w:rPr>
+        <w:t>defender_commander(</w:t>
+      </w:r>
+      <w:r>
+        <w:rPr>
+          <w:rFonts w:ascii="Bahnschrift Light" w:hAnsi="Bahnschrift Light"/>
+          <w:b/>
+          <w:sz w:val="24"/>
+          <w:szCs w:val="24"/>
+          <w:u w:val="single"/>
+          <w:lang w:val="en-US"/>
+        </w:rPr>
+        <w:t>battle_number, id_commander</w:t>
+      </w:r>
+      <w:r>
+        <w:rPr>
+          <w:rFonts w:ascii="Bahnschrift Light" w:hAnsi="Bahnschrift Light"/>
+          <w:sz w:val="24"/>
+          <w:szCs w:val="24"/>
+          <w:lang w:val="en-US"/>
+        </w:rPr>
+        <w:t>, commander_name)</w:t>
+      </w:r>
+    </w:p>
+    <w:p>
+      <w:pPr>
+        <w:rPr>
+          <w:rFonts w:ascii="Bahnschrift Light" w:hAnsi="Bahnschrift Light"/>
+          <w:sz w:val="24"/>
+          <w:szCs w:val="24"/>
+          <w:lang w:val="en-US"/>
+        </w:rPr>
+      </w:pPr>
+      <w:r>
+        <w:rPr>
+          <w:rFonts w:ascii="Bahnschrift Light" w:hAnsi="Bahnschrift Light"/>
+          <w:sz w:val="24"/>
+          <w:szCs w:val="24"/>
+          <w:lang w:val="en-US"/>
+        </w:rPr>
+        <w:tab/>
+        <w:t>battle_number referencia battle</w:t>
+      </w:r>
+    </w:p>
+    <w:p>
+      <w:pPr>
+        <w:rPr>
+          <w:rFonts w:ascii="Bahnschrift Light" w:hAnsi="Bahnschrift Light"/>
+          <w:sz w:val="24"/>
+          <w:szCs w:val="24"/>
+          <w:lang w:val="en-US"/>
+        </w:rPr>
+      </w:pPr>
+    </w:p>
+    <w:p>
+      <w:pPr>
+        <w:rPr>
+          <w:rFonts w:ascii="Bahnschrift Light" w:hAnsi="Bahnschrift Light"/>
+          <w:sz w:val="24"/>
+          <w:szCs w:val="24"/>
+          <w:lang w:val="en-US"/>
+        </w:rPr>
+      </w:pPr>
+    </w:p>
+    <w:p>
+      <w:pPr>
+        <w:rPr>
+          <w:rFonts w:ascii="Bahnschrift Light" w:hAnsi="Bahnschrift Light"/>
+          <w:sz w:val="24"/>
+          <w:szCs w:val="24"/>
+          <w:lang w:val="en-US"/>
+        </w:rPr>
+      </w:pPr>
+    </w:p>
+    <w:p>
+      <w:pPr>
+        <w:rPr>
+          <w:rFonts w:ascii="Bahnschrift Light" w:hAnsi="Bahnschrift Light"/>
+          <w:sz w:val="24"/>
+          <w:szCs w:val="24"/>
+          <w:lang w:val="en-US"/>
+        </w:rPr>
+      </w:pPr>
+    </w:p>
+    <w:p>
+      <w:pPr>
+        <w:rPr>
+          <w:rFonts w:ascii="Bahnschrift Light" w:hAnsi="Bahnschrift Light"/>
+          <w:sz w:val="24"/>
+          <w:szCs w:val="24"/>
+          <w:lang w:val="en-US"/>
+        </w:rPr>
+      </w:pPr>
+    </w:p>
+    <w:p>
+      <w:pPr>
+        <w:rPr>
+          <w:rFonts w:ascii="Bahnschrift Light" w:hAnsi="Bahnschrift Light"/>
+          <w:sz w:val="24"/>
+          <w:szCs w:val="24"/>
+          <w:lang w:val="en-US"/>
+        </w:rPr>
+      </w:pPr>
+    </w:p>
+    <w:p>
+      <w:pPr>
+        <w:rPr>
+          <w:rFonts w:ascii="Bahnschrift Light" w:hAnsi="Bahnschrift Light"/>
+          <w:sz w:val="24"/>
+          <w:szCs w:val="24"/>
+          <w:lang w:val="en-US"/>
+        </w:rPr>
+      </w:pPr>
+    </w:p>
+    <w:p>
+      <w:pPr>
+        <w:rPr>
+          <w:rFonts w:ascii="Bahnschrift Light" w:hAnsi="Bahnschrift Light"/>
+          <w:sz w:val="24"/>
+          <w:szCs w:val="24"/>
+          <w:lang w:val="en-US"/>
+        </w:rPr>
+      </w:pPr>
+    </w:p>
+    <w:p>
+      <w:pPr>
+        <w:rPr>
+          <w:rFonts w:ascii="Bahnschrift Light" w:hAnsi="Bahnschrift Light"/>
+          <w:sz w:val="24"/>
+          <w:szCs w:val="24"/>
+          <w:lang w:val="en-US"/>
+        </w:rPr>
+      </w:pPr>
+    </w:p>
+    <w:p>
+      <w:pPr>
+        <w:rPr>
+          <w:rFonts w:ascii="Bahnschrift Light" w:hAnsi="Bahnschrift Light"/>
+          <w:sz w:val="24"/>
+          <w:szCs w:val="24"/>
+          <w:lang w:val="en-US"/>
+        </w:rPr>
+      </w:pPr>
+      <w:r>
+        <w:rPr>
+          <w:rFonts w:ascii="Bahnschrift Light" w:hAnsi="Bahnschrift Light"/>
+          <w:sz w:val="24"/>
+          <w:szCs w:val="24"/>
+          <w:lang w:val="en-US"/>
+        </w:rPr>
+        <w:lastRenderedPageBreak/>
+        <w:t>Esquema 2FN</w:t>
+      </w:r>
+    </w:p>
+    <w:p>
+      <w:pPr>
+        <w:rPr>
+          <w:rFonts w:ascii="Bahnschrift Light" w:hAnsi="Bahnschrift Light"/>
+          <w:sz w:val="24"/>
+          <w:szCs w:val="24"/>
+          <w:lang w:val="en-US"/>
+        </w:rPr>
+      </w:pPr>
+      <w:bookmarkStart w:id="0" w:name="_GoBack"/>
+      <w:r>
+        <w:rPr>
+          <w:rFonts w:ascii="Bahnschrift Light" w:hAnsi="Bahnschrift Light"/>
+          <w:sz w:val="24"/>
+          <w:szCs w:val="24"/>
+          <w:lang w:val="en-US"/>
+        </w:rPr>
+        <w:t xml:space="preserve">battle(name, year, </w:t>
+      </w:r>
+      <w:r>
+        <w:rPr>
+          <w:rFonts w:ascii="Bahnschrift Light" w:hAnsi="Bahnschrift Light"/>
+          <w:b/>
+          <w:sz w:val="24"/>
+          <w:szCs w:val="24"/>
+          <w:u w:val="single"/>
+          <w:lang w:val="en-US"/>
+        </w:rPr>
+        <w:t>battle_number</w:t>
+      </w:r>
+      <w:r>
+        <w:rPr>
+          <w:rFonts w:ascii="Bahnschrift Light" w:hAnsi="Bahnschrift Light"/>
+          <w:sz w:val="24"/>
+          <w:szCs w:val="24"/>
+          <w:lang w:val="en-US"/>
+        </w:rPr>
+        <w:t>,  attacker_1, attacker_2, attacker_3, attacker_4, defender_1, defender_2, defender_3, defender_4, attacker_outcome, battle_type, major_death,  major_capture, attacker_size, defender_size, note)</w:t>
+      </w:r>
+    </w:p>
+    <w:p>
+      <w:pPr>
+        <w:rPr>
+          <w:rFonts w:ascii="Bahnschrift Light" w:hAnsi="Bahnschrift Light"/>
+          <w:sz w:val="24"/>
+          <w:szCs w:val="24"/>
+          <w:lang w:val="en-US"/>
+        </w:rPr>
+      </w:pPr>
+      <w:r>
+        <w:rPr>
+          <w:rFonts w:ascii="Bahnschrift Light" w:hAnsi="Bahnschrift Light"/>
+          <w:sz w:val="24"/>
+          <w:szCs w:val="24"/>
+          <w:lang w:val="en-US"/>
+        </w:rPr>
+        <w:t>king(</w:t>
+      </w:r>
+      <w:r>
+        <w:rPr>
+          <w:rFonts w:ascii="Bahnschrift Light" w:hAnsi="Bahnschrift Light"/>
+          <w:b/>
+          <w:sz w:val="24"/>
+          <w:szCs w:val="24"/>
+          <w:u w:val="single"/>
+          <w:lang w:val="en-US"/>
+        </w:rPr>
+        <w:t>id_king,</w:t>
+      </w:r>
+      <w:r>
+        <w:rPr>
+          <w:rFonts w:ascii="Bahnschrift Light" w:hAnsi="Bahnschrift Light"/>
+          <w:sz w:val="24"/>
+          <w:szCs w:val="24"/>
+          <w:lang w:val="en-US"/>
+        </w:rPr>
+        <w:t xml:space="preserve"> king_name)</w:t>
+      </w:r>
+    </w:p>
+    <w:p>
+      <w:pPr>
+        <w:rPr>
+          <w:rFonts w:ascii="Bahnschrift Light" w:hAnsi="Bahnschrift Light"/>
+          <w:sz w:val="24"/>
+          <w:szCs w:val="24"/>
+          <w:lang w:val="en-US"/>
+        </w:rPr>
+      </w:pPr>
+      <w:r>
+        <w:rPr>
+          <w:rFonts w:ascii="Bahnschrift Light" w:hAnsi="Bahnschrift Light"/>
+          <w:sz w:val="24"/>
+          <w:szCs w:val="24"/>
+          <w:lang w:val="en-US"/>
+        </w:rPr>
+        <w:t>attacker_king(</w:t>
+      </w:r>
+      <w:r>
+        <w:rPr>
+          <w:rFonts w:ascii="Bahnschrift Light" w:hAnsi="Bahnschrift Light"/>
+          <w:b/>
+          <w:sz w:val="24"/>
+          <w:szCs w:val="24"/>
+          <w:u w:val="single"/>
+          <w:lang w:val="en-US"/>
+        </w:rPr>
+        <w:t xml:space="preserve">battle_number, id_king </w:t>
+      </w:r>
+      <w:r>
+        <w:rPr>
+          <w:rFonts w:ascii="Bahnschrift Light" w:hAnsi="Bahnschrift Light"/>
+          <w:sz w:val="24"/>
+          <w:szCs w:val="24"/>
+          <w:lang w:val="en-US"/>
+        </w:rPr>
+        <w:t>)</w:t>
+      </w:r>
+    </w:p>
+    <w:p>
+      <w:pPr>
+        <w:rPr>
+          <w:rFonts w:ascii="Bahnschrift Light" w:hAnsi="Bahnschrift Light"/>
+          <w:sz w:val="24"/>
+          <w:szCs w:val="24"/>
+          <w:lang w:val="en-US"/>
+        </w:rPr>
+      </w:pPr>
+      <w:r>
+        <w:rPr>
+          <w:rFonts w:ascii="Bahnschrift Light" w:hAnsi="Bahnschrift Light"/>
+          <w:sz w:val="24"/>
+          <w:szCs w:val="24"/>
+          <w:lang w:val="en-US"/>
+        </w:rPr>
+        <w:tab/>
+      </w:r>
+      <w:r>
+        <w:rPr>
+          <w:rFonts w:ascii="Bahnschrift Light" w:hAnsi="Bahnschrift Light"/>
+          <w:sz w:val="24"/>
+          <w:szCs w:val="24"/>
+          <w:u w:val="single"/>
+          <w:lang w:val="en-US"/>
+        </w:rPr>
+        <w:t>battle_number</w:t>
+      </w:r>
+      <w:r>
+        <w:rPr>
+          <w:rFonts w:ascii="Bahnschrift Light" w:hAnsi="Bahnschrift Light"/>
+          <w:sz w:val="24"/>
+          <w:szCs w:val="24"/>
+          <w:lang w:val="en-US"/>
+        </w:rPr>
+        <w:t xml:space="preserve"> referencia battle</w:t>
+      </w:r>
+    </w:p>
+    <w:p>
+      <w:pPr>
+        <w:rPr>
+          <w:rFonts w:ascii="Bahnschrift Light" w:hAnsi="Bahnschrift Light"/>
+          <w:sz w:val="24"/>
+          <w:szCs w:val="24"/>
+          <w:lang w:val="en-US"/>
+        </w:rPr>
+      </w:pPr>
+      <w:r>
+        <w:rPr>
+          <w:rFonts w:ascii="Bahnschrift Light" w:hAnsi="Bahnschrift Light"/>
+          <w:sz w:val="24"/>
+          <w:szCs w:val="24"/>
+          <w:lang w:val="en-US"/>
+        </w:rPr>
+        <w:tab/>
+      </w:r>
+      <w:r>
+        <w:rPr>
+          <w:rFonts w:ascii="Bahnschrift Light" w:hAnsi="Bahnschrift Light"/>
+          <w:sz w:val="24"/>
+          <w:szCs w:val="24"/>
+          <w:u w:val="single"/>
+          <w:lang w:val="en-US"/>
+        </w:rPr>
+        <w:t>id_king</w:t>
+      </w:r>
+      <w:r>
+        <w:rPr>
+          <w:rFonts w:ascii="Bahnschrift Light" w:hAnsi="Bahnschrift Light"/>
+          <w:sz w:val="24"/>
+          <w:szCs w:val="24"/>
+          <w:lang w:val="en-US"/>
+        </w:rPr>
+        <w:t xml:space="preserve"> referencia king</w:t>
+      </w:r>
+    </w:p>
+    <w:p>
+      <w:pPr>
+        <w:rPr>
+          <w:rFonts w:ascii="Bahnschrift Light" w:hAnsi="Bahnschrift Light"/>
+          <w:sz w:val="24"/>
+          <w:szCs w:val="24"/>
+          <w:lang w:val="en-US"/>
+        </w:rPr>
+      </w:pPr>
+      <w:r>
+        <w:rPr>
+          <w:rFonts w:ascii="Bahnschrift Light" w:hAnsi="Bahnschrift Light"/>
+          <w:sz w:val="24"/>
+          <w:szCs w:val="24"/>
+          <w:lang w:val="en-US"/>
+        </w:rPr>
         <w:t>defender_king(</w:t>
       </w:r>
       <w:r>
@@ -401,7 +957,7 @@
           <w:szCs w:val="24"/>
           <w:lang w:val="en-US"/>
         </w:rPr>
-        <w:t xml:space="preserve"> </w:t>
+        <w:t xml:space="preserve">  </w:t>
       </w:r>
       <w:r>
         <w:rPr>
@@ -409,9 +965,114 @@
           <w:b/>
           <w:sz w:val="24"/>
           <w:szCs w:val="24"/>
-          <w:lang w:val="en-US"/>
-        </w:rPr>
-        <w:t xml:space="preserve"> </w:t>
+          <w:u w:val="single"/>
+          <w:lang w:val="en-US"/>
+        </w:rPr>
+        <w:t>id_king</w:t>
+      </w:r>
+      <w:r>
+        <w:rPr>
+          <w:rFonts w:ascii="Bahnschrift Light" w:hAnsi="Bahnschrift Light"/>
+          <w:sz w:val="24"/>
+          <w:szCs w:val="24"/>
+          <w:lang w:val="en-US"/>
+        </w:rPr>
+        <w:t xml:space="preserve"> ,king_name)</w:t>
+      </w:r>
+    </w:p>
+    <w:p>
+      <w:pPr>
+        <w:rPr>
+          <w:rFonts w:ascii="Bahnschrift Light" w:hAnsi="Bahnschrift Light"/>
+          <w:sz w:val="24"/>
+          <w:szCs w:val="24"/>
+          <w:lang w:val="en-US"/>
+        </w:rPr>
+      </w:pPr>
+      <w:r>
+        <w:rPr>
+          <w:rFonts w:ascii="Bahnschrift Light" w:hAnsi="Bahnschrift Light"/>
+          <w:sz w:val="24"/>
+          <w:szCs w:val="24"/>
+          <w:lang w:val="en-US"/>
+        </w:rPr>
+        <w:tab/>
+      </w:r>
+      <w:r>
+        <w:rPr>
+          <w:rFonts w:ascii="Bahnschrift Light" w:hAnsi="Bahnschrift Light"/>
+          <w:sz w:val="24"/>
+          <w:szCs w:val="24"/>
+          <w:u w:val="single"/>
+          <w:lang w:val="en-US"/>
+        </w:rPr>
+        <w:t>battle_number</w:t>
+      </w:r>
+      <w:r>
+        <w:rPr>
+          <w:rFonts w:ascii="Bahnschrift Light" w:hAnsi="Bahnschrift Light"/>
+          <w:sz w:val="24"/>
+          <w:szCs w:val="24"/>
+          <w:lang w:val="en-US"/>
+        </w:rPr>
+        <w:t xml:space="preserve"> referencia battle</w:t>
+      </w:r>
+    </w:p>
+    <w:p>
+      <w:pPr>
+        <w:rPr>
+          <w:rFonts w:ascii="Bahnschrift Light" w:hAnsi="Bahnschrift Light"/>
+          <w:sz w:val="24"/>
+          <w:szCs w:val="24"/>
+          <w:lang w:val="en-US"/>
+        </w:rPr>
+      </w:pPr>
+      <w:r>
+        <w:rPr>
+          <w:rFonts w:ascii="Bahnschrift Light" w:hAnsi="Bahnschrift Light"/>
+          <w:sz w:val="24"/>
+          <w:szCs w:val="24"/>
+          <w:lang w:val="en-US"/>
+        </w:rPr>
+        <w:tab/>
+      </w:r>
+      <w:r>
+        <w:rPr>
+          <w:rFonts w:ascii="Bahnschrift Light" w:hAnsi="Bahnschrift Light"/>
+          <w:sz w:val="24"/>
+          <w:szCs w:val="24"/>
+          <w:u w:val="single"/>
+          <w:lang w:val="en-US"/>
+        </w:rPr>
+        <w:t xml:space="preserve">id_king </w:t>
+      </w:r>
+      <w:r>
+        <w:rPr>
+          <w:rFonts w:ascii="Bahnschrift Light" w:hAnsi="Bahnschrift Light"/>
+          <w:sz w:val="24"/>
+          <w:szCs w:val="24"/>
+          <w:lang w:val="en-US"/>
+        </w:rPr>
+        <w:t xml:space="preserve"> referencia king</w:t>
+      </w:r>
+    </w:p>
+    <w:p>
+      <w:pPr>
+        <w:rPr>
+          <w:rFonts w:ascii="Bahnschrift Light" w:hAnsi="Bahnschrift Light"/>
+          <w:sz w:val="24"/>
+          <w:szCs w:val="24"/>
+          <w:lang w:val="en-US"/>
+        </w:rPr>
+      </w:pPr>
+      <w:r>
+        <w:rPr>
+          <w:rFonts w:ascii="Bahnschrift Light" w:hAnsi="Bahnschrift Light"/>
+          <w:sz w:val="24"/>
+          <w:szCs w:val="24"/>
+          <w:lang w:val="en-US"/>
+        </w:rPr>
+        <w:t>attacker_commander(</w:t>
       </w:r>
       <w:r>
         <w:rPr>
@@ -422,34 +1083,16 @@
           <w:u w:val="single"/>
           <w:lang w:val="en-US"/>
         </w:rPr>
-        <w:t>id_king</w:t>
-      </w:r>
-      <w:r>
-        <w:rPr>
-          <w:rFonts w:ascii="Bahnschrift Light" w:hAnsi="Bahnschrift Light"/>
-          <w:sz w:val="24"/>
-          <w:szCs w:val="24"/>
-          <w:lang w:val="en-US"/>
-        </w:rPr>
-        <w:t xml:space="preserve"> ,</w:t>
-      </w:r>
-      <w:r>
-        <w:rPr>
-          <w:rFonts w:ascii="Bahnschrift Light" w:hAnsi="Bahnschrift Light"/>
-          <w:sz w:val="24"/>
-          <w:szCs w:val="24"/>
-          <w:lang w:val="en-US"/>
-        </w:rPr>
-        <w:t>king_</w:t>
-      </w:r>
-      <w:r>
-        <w:rPr>
-          <w:rFonts w:ascii="Bahnschrift Light" w:hAnsi="Bahnschrift Light"/>
-          <w:sz w:val="24"/>
-          <w:szCs w:val="24"/>
-          <w:lang w:val="en-US"/>
-        </w:rPr>
-        <w:t>name)</w:t>
+        <w:t>battle_number, id_commander</w:t>
+      </w:r>
+      <w:r>
+        <w:rPr>
+          <w:rFonts w:ascii="Bahnschrift Light" w:hAnsi="Bahnschrift Light"/>
+          <w:sz w:val="24"/>
+          <w:szCs w:val="24"/>
+          <w:lang w:val="en-US"/>
+        </w:rPr>
+        <w:t>)</w:t>
       </w:r>
     </w:p>
     <w:p>
@@ -478,35 +1121,73 @@
           <w:u w:val="single"/>
           <w:lang w:val="en-US"/>
         </w:rPr>
-        <w:t>battle_number</w:t>
-      </w:r>
-      <w:r>
-        <w:rPr>
-          <w:rFonts w:ascii="Bahnschrift Light" w:hAnsi="Bahnschrift Light"/>
-          <w:sz w:val="24"/>
-          <w:szCs w:val="24"/>
-          <w:lang w:val="en-US"/>
-        </w:rPr>
-        <w:t xml:space="preserve"> referencia battle</w:t>
-      </w:r>
-    </w:p>
-    <w:p>
-      <w:pPr>
-        <w:rPr>
-          <w:rFonts w:ascii="Bahnschrift Light" w:hAnsi="Bahnschrift Light"/>
-          <w:sz w:val="24"/>
-          <w:szCs w:val="24"/>
-          <w:lang w:val="en-US"/>
-        </w:rPr>
-      </w:pPr>
-      <w:r>
-        <w:rPr>
-          <w:rFonts w:ascii="Bahnschrift Light" w:hAnsi="Bahnschrift Light"/>
-          <w:sz w:val="24"/>
-          <w:szCs w:val="24"/>
-          <w:lang w:val="en-US"/>
-        </w:rPr>
-        <w:t>attacker_commander(</w:t>
+        <w:t xml:space="preserve">battle_number </w:t>
+      </w:r>
+      <w:r>
+        <w:rPr>
+          <w:rFonts w:ascii="Bahnschrift Light" w:hAnsi="Bahnschrift Light"/>
+          <w:sz w:val="24"/>
+          <w:szCs w:val="24"/>
+          <w:lang w:val="en-US"/>
+        </w:rPr>
+        <w:t>referencia battle</w:t>
+      </w:r>
+    </w:p>
+    <w:p>
+      <w:pPr>
+        <w:rPr>
+          <w:rFonts w:ascii="Bahnschrift Light" w:hAnsi="Bahnschrift Light"/>
+          <w:sz w:val="24"/>
+          <w:szCs w:val="24"/>
+          <w:lang w:val="en-US"/>
+        </w:rPr>
+      </w:pPr>
+      <w:r>
+        <w:rPr>
+          <w:rFonts w:ascii="Bahnschrift Light" w:hAnsi="Bahnschrift Light"/>
+          <w:sz w:val="24"/>
+          <w:szCs w:val="24"/>
+          <w:lang w:val="en-US"/>
+        </w:rPr>
+        <w:tab/>
+      </w:r>
+      <w:r>
+        <w:rPr>
+          <w:rFonts w:ascii="Bahnschrift Light" w:hAnsi="Bahnschrift Light"/>
+          <w:sz w:val="24"/>
+          <w:szCs w:val="24"/>
+          <w:u w:val="single"/>
+          <w:lang w:val="en-US"/>
+        </w:rPr>
+        <w:t xml:space="preserve">id_commander </w:t>
+      </w:r>
+      <w:r>
+        <w:rPr>
+          <w:rFonts w:ascii="Bahnschrift Light" w:hAnsi="Bahnschrift Light"/>
+          <w:sz w:val="24"/>
+          <w:szCs w:val="24"/>
+          <w:lang w:val="en-US"/>
+        </w:rPr>
+        <w:t>referencia commander</w:t>
+      </w:r>
+    </w:p>
+    <w:p>
+      <w:pPr>
+        <w:rPr>
+          <w:rFonts w:ascii="Bahnschrift Light" w:hAnsi="Bahnschrift Light"/>
+          <w:sz w:val="24"/>
+          <w:szCs w:val="24"/>
+          <w:lang w:val="en-US"/>
+        </w:rPr>
+      </w:pPr>
+      <w:r>
+        <w:rPr>
+          <w:rFonts w:ascii="Bahnschrift Light" w:hAnsi="Bahnschrift Light"/>
+          <w:sz w:val="24"/>
+          <w:szCs w:val="24"/>
+          <w:lang w:val="en-US"/>
+        </w:rPr>
+        <w:t>defender_commander(</w:t>
       </w:r>
       <w:r>
         <w:rPr>
@@ -526,15 +1207,16 @@
           <w:szCs w:val="24"/>
           <w:lang w:val="en-US"/>
         </w:rPr>
-        <w:t>, commander_name)</w:t>
-      </w:r>
-    </w:p>
-    <w:p>
-      <w:pPr>
-        <w:rPr>
-          <w:rFonts w:ascii="Bahnschrift Light" w:hAnsi="Bahnschrift Light"/>
-          <w:sz w:val="24"/>
-          <w:szCs w:val="24"/>
+        <w:t>)</w:t>
+      </w:r>
+    </w:p>
+    <w:p>
+      <w:pPr>
+        <w:rPr>
+          <w:rFonts w:ascii="Bahnschrift Light" w:hAnsi="Bahnschrift Light"/>
+          <w:sz w:val="24"/>
+          <w:szCs w:val="24"/>
+          <w:u w:val="single"/>
           <w:lang w:val="en-US"/>
         </w:rPr>
       </w:pPr>
@@ -546,44 +1228,64 @@
           <w:lang w:val="en-US"/>
         </w:rPr>
         <w:tab/>
-      </w:r>
-      <w:r>
-        <w:rPr>
-          <w:rFonts w:ascii="Bahnschrift Light" w:hAnsi="Bahnschrift Light"/>
-          <w:sz w:val="24"/>
-          <w:szCs w:val="24"/>
-          <w:u w:val="single"/>
-          <w:lang w:val="en-US"/>
-        </w:rPr>
-        <w:t xml:space="preserve">battle_number </w:t>
-      </w:r>
-      <w:r>
-        <w:rPr>
-          <w:rFonts w:ascii="Bahnschrift Light" w:hAnsi="Bahnschrift Light"/>
-          <w:sz w:val="24"/>
-          <w:szCs w:val="24"/>
-          <w:lang w:val="en-US"/>
-        </w:rPr>
-        <w:t>referencia battle</w:t>
-      </w:r>
-    </w:p>
-    <w:p>
-      <w:pPr>
-        <w:rPr>
-          <w:rFonts w:ascii="Bahnschrift Light" w:hAnsi="Bahnschrift Light"/>
-          <w:sz w:val="24"/>
-          <w:szCs w:val="24"/>
-          <w:lang w:val="en-US"/>
-        </w:rPr>
-      </w:pPr>
-      <w:r>
-        <w:rPr>
-          <w:rFonts w:ascii="Bahnschrift Light" w:hAnsi="Bahnschrift Light"/>
-          <w:sz w:val="24"/>
-          <w:szCs w:val="24"/>
-          <w:lang w:val="en-US"/>
-        </w:rPr>
-        <w:t>defender_commander(</w:t>
+        <w:t>battle_number referencia battle</w:t>
+      </w:r>
+    </w:p>
+    <w:p>
+      <w:pPr>
+        <w:rPr>
+          <w:rFonts w:ascii="Bahnschrift Light" w:hAnsi="Bahnschrift Light"/>
+          <w:sz w:val="24"/>
+          <w:szCs w:val="24"/>
+          <w:lang w:val="en-US"/>
+        </w:rPr>
+      </w:pPr>
+      <w:r>
+        <w:rPr>
+          <w:rFonts w:ascii="Bahnschrift Light" w:hAnsi="Bahnschrift Light"/>
+          <w:sz w:val="24"/>
+          <w:szCs w:val="24"/>
+          <w:lang w:val="en-US"/>
+        </w:rPr>
+        <w:tab/>
+      </w:r>
+      <w:r>
+        <w:rPr>
+          <w:rFonts w:ascii="Bahnschrift Light" w:hAnsi="Bahnschrift Light"/>
+          <w:sz w:val="24"/>
+          <w:szCs w:val="24"/>
+          <w:u w:val="single"/>
+          <w:lang w:val="en-US"/>
+        </w:rPr>
+        <w:t xml:space="preserve">id_commander </w:t>
+      </w:r>
+      <w:r>
+        <w:rPr>
+          <w:rFonts w:ascii="Bahnschrift Light" w:hAnsi="Bahnschrift Light"/>
+          <w:sz w:val="24"/>
+          <w:szCs w:val="24"/>
+          <w:lang w:val="en-US"/>
+        </w:rPr>
+        <w:t xml:space="preserve"> referencia commander</w:t>
+      </w:r>
+    </w:p>
+    <w:p>
+      <w:pPr>
+        <w:rPr>
+          <w:rFonts w:ascii="Bahnschrift Light" w:hAnsi="Bahnschrift Light"/>
+          <w:sz w:val="24"/>
+          <w:szCs w:val="24"/>
+          <w:lang w:val="en-US"/>
+        </w:rPr>
+      </w:pPr>
+      <w:r>
+        <w:rPr>
+          <w:rFonts w:ascii="Bahnschrift Light" w:hAnsi="Bahnschrift Light"/>
+          <w:sz w:val="24"/>
+          <w:szCs w:val="24"/>
+          <w:lang w:val="en-US"/>
+        </w:rPr>
+        <w:t>commander(</w:t>
       </w:r>
       <w:r>
         <w:rPr>
@@ -594,66 +1296,186 @@
           <w:u w:val="single"/>
           <w:lang w:val="en-US"/>
         </w:rPr>
-        <w:t>battle_number, id_commander</w:t>
-      </w:r>
-      <w:r>
-        <w:rPr>
-          <w:rFonts w:ascii="Bahnschrift Light" w:hAnsi="Bahnschrift Light"/>
-          <w:sz w:val="24"/>
-          <w:szCs w:val="24"/>
-          <w:lang w:val="en-US"/>
-        </w:rPr>
-        <w:t>, commander_name)</w:t>
-      </w:r>
-    </w:p>
-    <w:p>
-      <w:pPr>
-        <w:rPr>
-          <w:rFonts w:ascii="Bahnschrift Light" w:hAnsi="Bahnschrift Light"/>
-          <w:sz w:val="24"/>
-          <w:szCs w:val="24"/>
-          <w:lang w:val="en-US"/>
-        </w:rPr>
-      </w:pPr>
-      <w:r>
-        <w:rPr>
-          <w:rFonts w:ascii="Bahnschrift Light" w:hAnsi="Bahnschrift Light"/>
-          <w:sz w:val="24"/>
-          <w:szCs w:val="24"/>
-          <w:lang w:val="en-US"/>
-        </w:rPr>
-        <w:tab/>
-        <w:t>battle_number refere</w:t>
-      </w:r>
-      <w:bookmarkStart w:id="0" w:name="_GoBack"/>
-      <w:bookmarkEnd w:id="0"/>
-      <w:r>
-        <w:rPr>
-          <w:rFonts w:ascii="Bahnschrift Light" w:hAnsi="Bahnschrift Light"/>
-          <w:sz w:val="24"/>
-          <w:szCs w:val="24"/>
-          <w:lang w:val="en-US"/>
-        </w:rPr>
-        <w:t>ncia battle</w:t>
-      </w:r>
-    </w:p>
-    <w:p>
-      <w:pPr>
-        <w:rPr>
-          <w:rFonts w:ascii="Bahnschrift Light" w:hAnsi="Bahnschrift Light"/>
-          <w:sz w:val="24"/>
-          <w:szCs w:val="24"/>
-          <w:lang w:val="en-US"/>
-        </w:rPr>
-      </w:pPr>
-      <w:r>
-        <w:rPr>
-          <w:rFonts w:ascii="Bahnschrift Light" w:hAnsi="Bahnschrift Light"/>
-          <w:sz w:val="24"/>
-          <w:szCs w:val="24"/>
-          <w:lang w:val="en-US"/>
-        </w:rPr>
-        <w:t>Esquema 2FN</w:t>
+        <w:t xml:space="preserve">id_commander, </w:t>
+      </w:r>
+      <w:r>
+        <w:rPr>
+          <w:rFonts w:ascii="Bahnschrift Light" w:hAnsi="Bahnschrift Light"/>
+          <w:sz w:val="24"/>
+          <w:szCs w:val="24"/>
+          <w:lang w:val="en-US"/>
+        </w:rPr>
+        <w:t xml:space="preserve"> commander_name)</w:t>
+      </w:r>
+    </w:p>
+    <w:p>
+      <w:pPr>
+        <w:rPr>
+          <w:rFonts w:ascii="Bahnschrift Light" w:hAnsi="Bahnschrift Light"/>
+          <w:sz w:val="24"/>
+          <w:szCs w:val="24"/>
+          <w:lang w:val="en-US"/>
+        </w:rPr>
+      </w:pPr>
+    </w:p>
+    <w:bookmarkEnd w:id="0"/>
+    <w:p>
+      <w:pPr>
+        <w:rPr>
+          <w:rFonts w:ascii="Bahnschrift Light" w:hAnsi="Bahnschrift Light"/>
+          <w:sz w:val="24"/>
+          <w:szCs w:val="24"/>
+          <w:lang w:val="en-US"/>
+        </w:rPr>
+      </w:pPr>
+    </w:p>
+    <w:p>
+      <w:pPr>
+        <w:rPr>
+          <w:rFonts w:ascii="Bahnschrift SemiBold" w:hAnsi="Bahnschrift SemiBold"/>
+          <w:sz w:val="24"/>
+          <w:szCs w:val="24"/>
+          <w:lang w:val="en-US"/>
+        </w:rPr>
+      </w:pPr>
+    </w:p>
+    <w:p>
+      <w:pPr>
+        <w:rPr>
+          <w:rFonts w:ascii="Bahnschrift SemiBold" w:hAnsi="Bahnschrift SemiBold"/>
+          <w:sz w:val="24"/>
+          <w:szCs w:val="24"/>
+          <w:lang w:val="en-US"/>
+        </w:rPr>
+      </w:pPr>
+    </w:p>
+    <w:p>
+      <w:pPr>
+        <w:rPr>
+          <w:rFonts w:ascii="Bahnschrift SemiBold" w:hAnsi="Bahnschrift SemiBold"/>
+          <w:sz w:val="24"/>
+          <w:szCs w:val="24"/>
+          <w:lang w:val="en-US"/>
+        </w:rPr>
+      </w:pPr>
+    </w:p>
+    <w:p>
+      <w:pPr>
+        <w:rPr>
+          <w:rFonts w:ascii="Bahnschrift SemiBold" w:hAnsi="Bahnschrift SemiBold"/>
+          <w:sz w:val="24"/>
+          <w:szCs w:val="24"/>
+          <w:lang w:val="en-US"/>
+        </w:rPr>
+      </w:pPr>
+    </w:p>
+    <w:p>
+      <w:pPr>
+        <w:rPr>
+          <w:rFonts w:ascii="Bahnschrift SemiBold" w:hAnsi="Bahnschrift SemiBold"/>
+          <w:sz w:val="24"/>
+          <w:szCs w:val="24"/>
+          <w:lang w:val="en-US"/>
+        </w:rPr>
+      </w:pPr>
+    </w:p>
+    <w:p>
+      <w:pPr>
+        <w:rPr>
+          <w:rFonts w:ascii="Bahnschrift SemiBold" w:hAnsi="Bahnschrift SemiBold"/>
+          <w:sz w:val="24"/>
+          <w:szCs w:val="24"/>
+          <w:lang w:val="en-US"/>
+        </w:rPr>
+      </w:pPr>
+    </w:p>
+    <w:p>
+      <w:pPr>
+        <w:rPr>
+          <w:rFonts w:ascii="Bahnschrift SemiBold" w:hAnsi="Bahnschrift SemiBold"/>
+          <w:sz w:val="24"/>
+          <w:szCs w:val="24"/>
+          <w:lang w:val="en-US"/>
+        </w:rPr>
+      </w:pPr>
+    </w:p>
+    <w:p>
+      <w:pPr>
+        <w:rPr>
+          <w:rFonts w:ascii="Bahnschrift SemiBold" w:hAnsi="Bahnschrift SemiBold"/>
+          <w:sz w:val="24"/>
+          <w:szCs w:val="24"/>
+          <w:lang w:val="en-US"/>
+        </w:rPr>
+      </w:pPr>
+    </w:p>
+    <w:p>
+      <w:pPr>
+        <w:rPr>
+          <w:rFonts w:ascii="Bahnschrift SemiBold" w:hAnsi="Bahnschrift SemiBold"/>
+          <w:sz w:val="24"/>
+          <w:szCs w:val="24"/>
+          <w:lang w:val="en-US"/>
+        </w:rPr>
+      </w:pPr>
+    </w:p>
+    <w:p>
+      <w:pPr>
+        <w:rPr>
+          <w:rFonts w:ascii="Bahnschrift SemiBold" w:hAnsi="Bahnschrift SemiBold"/>
+          <w:sz w:val="24"/>
+          <w:szCs w:val="24"/>
+          <w:lang w:val="en-US"/>
+        </w:rPr>
+      </w:pPr>
+    </w:p>
+    <w:p>
+      <w:pPr>
+        <w:rPr>
+          <w:rFonts w:ascii="Bahnschrift SemiBold" w:hAnsi="Bahnschrift SemiBold"/>
+          <w:sz w:val="24"/>
+          <w:szCs w:val="24"/>
+          <w:lang w:val="en-US"/>
+        </w:rPr>
+      </w:pPr>
+    </w:p>
+    <w:p>
+      <w:pPr>
+        <w:rPr>
+          <w:rFonts w:ascii="Bahnschrift SemiBold" w:hAnsi="Bahnschrift SemiBold"/>
+          <w:sz w:val="24"/>
+          <w:szCs w:val="24"/>
+          <w:lang w:val="en-US"/>
+        </w:rPr>
+      </w:pPr>
+    </w:p>
+    <w:p>
+      <w:pPr>
+        <w:rPr>
+          <w:rFonts w:ascii="Bahnschrift SemiBold" w:hAnsi="Bahnschrift SemiBold"/>
+          <w:sz w:val="24"/>
+          <w:szCs w:val="24"/>
+          <w:lang w:val="en-US"/>
+        </w:rPr>
+      </w:pPr>
+    </w:p>
+    <w:p>
+      <w:pPr>
+        <w:rPr>
+          <w:rFonts w:ascii="Bahnschrift SemiBold" w:hAnsi="Bahnschrift SemiBold"/>
+          <w:sz w:val="24"/>
+          <w:szCs w:val="24"/>
+          <w:lang w:val="en-US"/>
+        </w:rPr>
+      </w:pPr>
+      <w:r>
+        <w:rPr>
+          <w:rFonts w:ascii="Bahnschrift SemiBold" w:hAnsi="Bahnschrift SemiBold"/>
+          <w:sz w:val="24"/>
+          <w:szCs w:val="24"/>
+          <w:lang w:val="en-US"/>
+        </w:rPr>
+        <w:t>Esquema 3FN</w:t>
       </w:r>
     </w:p>
     <w:p>

</xml_diff>